<commit_message>
Exercise 3 - Finished, document added to project
</commit_message>
<xml_diff>
--- a/A16 Ex01 Bar 301797445 Amir 036612893.docx
+++ b/A16 Ex01 Bar 301797445 Amir 036612893.docx
@@ -1,15 +1,14 @@
 
 <file path=word/document.xml><?xml version="1.0" encoding="utf-8"?>
-<w:document xmlns:ve="http://schemas.openxmlformats.org/markup-compatibility/2006" xmlns:o="urn:schemas-microsoft-com:office:office" xmlns:r="http://schemas.openxmlformats.org/officeDocument/2006/relationships" xmlns:m="http://schemas.openxmlformats.org/officeDocument/2006/math" xmlns:v="urn:schemas-microsoft-com:vml" xmlns:wp="http://schemas.openxmlformats.org/drawingml/2006/wordprocessingDrawing" xmlns:w10="urn:schemas-microsoft-com:office:word" xmlns:w="http://schemas.openxmlformats.org/wordprocessingml/2006/main" xmlns:wne="http://schemas.microsoft.com/office/word/2006/wordml">
+<w:document xmlns:wpc="http://schemas.microsoft.com/office/word/2010/wordprocessingCanvas" xmlns:mc="http://schemas.openxmlformats.org/markup-compatibility/2006" xmlns:o="urn:schemas-microsoft-com:office:office" xmlns:r="http://schemas.openxmlformats.org/officeDocument/2006/relationships" xmlns:m="http://schemas.openxmlformats.org/officeDocument/2006/math" xmlns:v="urn:schemas-microsoft-com:vml" xmlns:wp14="http://schemas.microsoft.com/office/word/2010/wordprocessingDrawing" xmlns:wp="http://schemas.openxmlformats.org/drawingml/2006/wordprocessingDrawing" xmlns:w10="urn:schemas-microsoft-com:office:word" xmlns:w="http://schemas.openxmlformats.org/wordprocessingml/2006/main" xmlns:w14="http://schemas.microsoft.com/office/word/2010/wordml" xmlns:wpg="http://schemas.microsoft.com/office/word/2010/wordprocessingGroup" xmlns:wpi="http://schemas.microsoft.com/office/word/2010/wordprocessingInk" xmlns:wne="http://schemas.microsoft.com/office/word/2006/wordml" xmlns:wps="http://schemas.microsoft.com/office/word/2010/wordprocessingShape" mc:Ignorable="w14 wp14">
   <w:body>
     <w:p>
       <w:pPr>
-        <w:rPr>
-          <w:rtl/>
-        </w:rPr>
-      </w:pPr>
-      <w:bookmarkStart w:id="0" w:name="_GoBack"/>
-      <w:bookmarkEnd w:id="0"/>
+        <w:pStyle w:val="Heading3"/>
+        <w:rPr>
+          <w:rtl/>
+        </w:rPr>
+      </w:pPr>
     </w:p>
     <w:p>
       <w:pPr>
@@ -50,6 +49,9 @@
         </w:numPr>
         <w:spacing w:after="0" w:line="240" w:lineRule="auto"/>
         <w:ind w:right="-426"/>
+        <w:rPr>
+          <w:rFonts w:hint="cs"/>
+        </w:rPr>
       </w:pPr>
       <w:r>
         <w:rPr>
@@ -57,43 +59,6 @@
           <w:rtl/>
         </w:rPr>
         <w:t>תיאור מקיף על האלבום הנבחר + חיווי להתקדמות ההורדה.</w:t>
-      </w:r>
-    </w:p>
-    <w:p>
-      <w:pPr>
-        <w:spacing w:after="0" w:line="240" w:lineRule="auto"/>
-        <w:ind w:left="720" w:right="-426"/>
-      </w:pPr>
-    </w:p>
-    <w:p>
-      <w:pPr>
-        <w:pStyle w:val="Heading3"/>
-        <w:rPr>
-          <w:rtl/>
-        </w:rPr>
-      </w:pPr>
-      <w:r>
-        <w:rPr>
-          <w:rFonts w:hint="cs"/>
-          <w:rtl/>
-        </w:rPr>
-        <w:t xml:space="preserve">תבנית מס' 1 </w:t>
-      </w:r>
-      <w:r>
-        <w:rPr>
-          <w:rtl/>
-        </w:rPr>
-        <w:t>–</w:t>
-      </w:r>
-      <w:r>
-        <w:rPr>
-          <w:rFonts w:hint="cs"/>
-          <w:rtl/>
-        </w:rPr>
-        <w:t xml:space="preserve"> </w:t>
-      </w:r>
-      <w:r>
-        <w:t xml:space="preserve">Singleton </w:t>
       </w:r>
     </w:p>
     <w:p>
@@ -103,42 +68,61 @@
           <w:numId w:val="1"/>
         </w:numPr>
         <w:spacing w:after="0" w:line="240" w:lineRule="auto"/>
-        <w:ind w:right="0"/>
-      </w:pPr>
-      <w:r>
-        <w:rPr>
-          <w:rFonts w:hint="cs"/>
-          <w:rtl/>
-        </w:rPr>
-        <w:t>סיבת הבחירה / שימוש בתבנית:</w:t>
-      </w:r>
-    </w:p>
-    <w:p>
-      <w:pPr>
-        <w:spacing w:after="0" w:line="240" w:lineRule="auto"/>
-        <w:ind w:right="720"/>
-        <w:rPr>
-          <w:rtl/>
-        </w:rPr>
-      </w:pPr>
-      <w:r>
-        <w:rPr>
-          <w:rFonts w:hint="cs"/>
-          <w:rtl/>
-        </w:rPr>
-        <w:t>היה צורך לגשת לנתונים של משתמש ה-</w:t>
-      </w:r>
-      <w:proofErr w:type="spellStart"/>
-      <w:r>
-        <w:t>facebook</w:t>
-      </w:r>
-      <w:proofErr w:type="spellEnd"/>
-      <w:r>
-        <w:rPr>
-          <w:rFonts w:hint="cs"/>
-          <w:rtl/>
-        </w:rPr>
-        <w:t xml:space="preserve"> שהתחבר ממספר מחלקות שונות </w:t>
+        <w:ind w:right="-426"/>
+      </w:pPr>
+      <w:r>
+        <w:rPr>
+          <w:rFonts w:hint="cs"/>
+          <w:b/>
+          <w:bCs/>
+          <w:rtl/>
+        </w:rPr>
+        <w:t>(חדש)</w:t>
+      </w:r>
+      <w:r>
+        <w:rPr>
+          <w:rFonts w:hint="cs"/>
+          <w:rtl/>
+        </w:rPr>
+        <w:t xml:space="preserve"> אפשרות למיון אלבומים ע"פ אות ראשונה או תאריך יצירה</w:t>
+      </w:r>
+    </w:p>
+    <w:p>
+      <w:pPr>
+        <w:pStyle w:val="Heading3"/>
+        <w:rPr>
+          <w:rFonts w:hint="cs"/>
+          <w:rtl/>
+        </w:rPr>
+      </w:pPr>
+    </w:p>
+    <w:p>
+      <w:pPr>
+        <w:pStyle w:val="Heading3"/>
+        <w:rPr>
+          <w:rtl/>
+        </w:rPr>
+      </w:pPr>
+      <w:r>
+        <w:rPr>
+          <w:rFonts w:hint="cs"/>
+          <w:rtl/>
+        </w:rPr>
+        <w:t xml:space="preserve">תבנית מס' </w:t>
+      </w:r>
+      <w:r>
+        <w:rPr>
+          <w:rFonts w:hint="cs"/>
+          <w:rtl/>
+        </w:rPr>
+        <w:t>1</w:t>
+      </w:r>
+      <w:r>
+        <w:rPr>
+          <w:rFonts w:hint="cs"/>
+          <w:rtl/>
+        </w:rPr>
+        <w:t xml:space="preserve"> </w:t>
       </w:r>
       <w:r>
         <w:rPr>
@@ -146,83 +130,16 @@
         </w:rPr>
         <w:t>–</w:t>
       </w:r>
-    </w:p>
-    <w:p>
-      <w:pPr>
-        <w:spacing w:after="0" w:line="240" w:lineRule="auto"/>
-        <w:ind w:right="720"/>
-        <w:rPr>
-          <w:rtl/>
-        </w:rPr>
-      </w:pPr>
-      <w:r>
-        <w:rPr>
-          <w:rFonts w:hint="cs"/>
-          <w:rtl/>
-        </w:rPr>
-        <w:t xml:space="preserve">ביניהן </w:t>
-      </w:r>
-      <w:proofErr w:type="spellStart"/>
-      <w:r>
-        <w:t>FacebookAlbumApp</w:t>
-      </w:r>
-      <w:proofErr w:type="spellEnd"/>
-      <w:r>
-        <w:t xml:space="preserve">, </w:t>
-      </w:r>
-      <w:proofErr w:type="spellStart"/>
-      <w:r>
-        <w:t>AlbumSaver</w:t>
-      </w:r>
-      <w:proofErr w:type="spellEnd"/>
-      <w:r>
-        <w:rPr>
-          <w:rFonts w:hint="cs"/>
-          <w:rtl/>
-        </w:rPr>
-        <w:t>.</w:t>
-      </w:r>
-    </w:p>
-    <w:p>
-      <w:pPr>
-        <w:spacing w:after="0" w:line="240" w:lineRule="auto"/>
-        <w:ind w:right="720"/>
-        <w:rPr>
-          <w:rtl/>
-        </w:rPr>
-      </w:pPr>
-      <w:r>
-        <w:rPr>
-          <w:rFonts w:hint="cs"/>
-          <w:rtl/>
-        </w:rPr>
-        <w:t>כיוון שמדובר במשתמש יחיד לא רצינו לאפשר יצירה של משתמשים נוספים,</w:t>
-      </w:r>
-    </w:p>
-    <w:p>
-      <w:pPr>
-        <w:spacing w:after="0" w:line="240" w:lineRule="auto"/>
-        <w:ind w:right="720"/>
-        <w:rPr>
-          <w:rtl/>
-        </w:rPr>
-      </w:pPr>
-      <w:r>
-        <w:rPr>
-          <w:rFonts w:hint="cs"/>
-          <w:rtl/>
-        </w:rPr>
-        <w:t>בנוסף רצינו לאפשר גישה בלתי תלויה לנתוני המשתמש.</w:t>
-      </w:r>
-    </w:p>
-    <w:p>
-      <w:pPr>
-        <w:spacing w:after="0" w:line="240" w:lineRule="auto"/>
-        <w:ind w:right="720"/>
-        <w:rPr>
-          <w:rtl/>
-        </w:rPr>
-      </w:pPr>
+      <w:r>
+        <w:rPr>
+          <w:rFonts w:hint="cs"/>
+          <w:rtl/>
+        </w:rPr>
+        <w:t xml:space="preserve"> </w:t>
+      </w:r>
+      <w:r>
+        <w:t>Observer</w:t>
+      </w:r>
     </w:p>
     <w:p>
       <w:pPr>
@@ -238,7 +155,7 @@
           <w:rFonts w:hint="cs"/>
           <w:rtl/>
         </w:rPr>
-        <w:t>אופן המימוש:</w:t>
+        <w:t>סיבת הבחירה / שימוש בתבנית:</w:t>
       </w:r>
     </w:p>
     <w:p>
@@ -246,30 +163,53 @@
         <w:spacing w:after="0" w:line="240" w:lineRule="auto"/>
         <w:ind w:right="720"/>
         <w:rPr>
-          <w:rtl/>
-        </w:rPr>
-      </w:pPr>
-      <w:r>
-        <w:rPr>
-          <w:rFonts w:hint="cs"/>
-          <w:rtl/>
-        </w:rPr>
-        <w:t xml:space="preserve">חילצנו את הלוגיקה שקשורה במשתמש, כגון התחברות והבאת אלבומים למחלקה </w:t>
-      </w:r>
-      <w:proofErr w:type="spellStart"/>
-      <w:r>
-        <w:t>FacebookUser</w:t>
-      </w:r>
-      <w:proofErr w:type="spellEnd"/>
-      <w:r>
-        <w:rPr>
-          <w:rFonts w:hint="cs"/>
-          <w:rtl/>
-        </w:rPr>
-        <w:t xml:space="preserve">, במחלקה הסתרנו את הבנאי בעזרת </w:t>
-      </w:r>
-      <w:r>
-        <w:t>private</w:t>
+          <w:rFonts w:hint="cs"/>
+          <w:rtl/>
+        </w:rPr>
+      </w:pPr>
+      <w:r>
+        <w:rPr>
+          <w:rFonts w:hint="cs"/>
+          <w:rtl/>
+        </w:rPr>
+        <w:t xml:space="preserve">כאשר משתמש המערכת מבצע לוגין, מתבצע תהליך אסינכרוני, </w:t>
+      </w:r>
+    </w:p>
+    <w:p>
+      <w:pPr>
+        <w:spacing w:after="0" w:line="240" w:lineRule="auto"/>
+        <w:ind w:right="720"/>
+        <w:rPr>
+          <w:rFonts w:hint="cs"/>
+          <w:rtl/>
+        </w:rPr>
+      </w:pPr>
+      <w:r>
+        <w:rPr>
+          <w:rFonts w:hint="cs"/>
+          <w:rtl/>
+        </w:rPr>
+        <w:t>וישנם מספר מסכים המתעניינים בתוצאת הפעולה.</w:t>
+      </w:r>
+    </w:p>
+    <w:p>
+      <w:pPr>
+        <w:spacing w:after="0" w:line="240" w:lineRule="auto"/>
+        <w:ind w:right="720"/>
+        <w:rPr>
+          <w:rFonts w:hint="cs"/>
+          <w:rtl/>
+        </w:rPr>
+      </w:pPr>
+      <w:r>
+        <w:rPr>
+          <w:rFonts w:hint="cs"/>
+          <w:rtl/>
+        </w:rPr>
+        <w:t xml:space="preserve">לכן ראינו לנכון להשתמש בתבנית </w:t>
+      </w:r>
+      <w:r>
+        <w:t>Observer</w:t>
       </w:r>
       <w:r>
         <w:rPr>
@@ -284,96 +224,7 @@
         <w:spacing w:after="0" w:line="240" w:lineRule="auto"/>
         <w:ind w:right="720"/>
         <w:rPr>
-          <w:rtl/>
-        </w:rPr>
-      </w:pPr>
-      <w:r>
-        <w:rPr>
-          <w:rFonts w:hint="cs"/>
-          <w:rtl/>
-        </w:rPr>
-        <w:t xml:space="preserve">המחלקה </w:t>
-      </w:r>
-      <w:proofErr w:type="spellStart"/>
-      <w:r>
-        <w:t>FacebookUser</w:t>
-      </w:r>
-      <w:proofErr w:type="spellEnd"/>
-      <w:r>
-        <w:rPr>
-          <w:rFonts w:hint="cs"/>
-          <w:rtl/>
-        </w:rPr>
-        <w:t xml:space="preserve"> מחזיקה </w:t>
-      </w:r>
-      <w:r>
-        <w:rPr>
-          <w:rFonts w:hint="cs"/>
-          <w:rtl/>
-        </w:rPr>
-        <w:t xml:space="preserve">משתנה </w:t>
-      </w:r>
-      <w:r>
-        <w:t>Instance</w:t>
-      </w:r>
-      <w:r>
-        <w:rPr>
-          <w:rFonts w:hint="cs"/>
-          <w:rtl/>
-        </w:rPr>
-        <w:t xml:space="preserve"> סטטי, והוא מאותחל בפעם הראשונה שוקראים ל-</w:t>
-      </w:r>
-      <w:proofErr w:type="spellStart"/>
-      <w:r>
-        <w:t>GetInstance</w:t>
-      </w:r>
-      <w:proofErr w:type="spellEnd"/>
-      <w:r>
-        <w:rPr>
-          <w:rFonts w:hint="cs"/>
-          <w:rtl/>
-        </w:rPr>
-        <w:t>.</w:t>
-      </w:r>
-    </w:p>
-    <w:p>
-      <w:pPr>
-        <w:spacing w:after="0" w:line="240" w:lineRule="auto"/>
-        <w:ind w:right="720"/>
-        <w:rPr>
-          <w:rtl/>
-        </w:rPr>
-      </w:pPr>
-      <w:r>
-        <w:rPr>
-          <w:rFonts w:hint="cs"/>
-          <w:rtl/>
-        </w:rPr>
-        <w:t>האתחול א</w:t>
-      </w:r>
-      <w:r>
-        <w:rPr>
-          <w:rFonts w:hint="cs"/>
-          <w:rtl/>
-        </w:rPr>
-        <w:t xml:space="preserve">ובטח לסביבות </w:t>
-      </w:r>
-      <w:r>
-        <w:t>multi-threading</w:t>
-      </w:r>
-      <w:r>
-        <w:rPr>
-          <w:rFonts w:hint="cs"/>
-          <w:rtl/>
-        </w:rPr>
-        <w:t xml:space="preserve"> בעזרת מנעול ובדיקה כפולה.</w:t>
-      </w:r>
-    </w:p>
-    <w:p>
-      <w:pPr>
-        <w:spacing w:after="0" w:line="240" w:lineRule="auto"/>
-        <w:ind w:right="720"/>
-        <w:rPr>
+          <w:rFonts w:hint="cs"/>
           <w:rtl/>
         </w:rPr>
       </w:pPr>
@@ -385,9 +236,179 @@
           <w:numId w:val="1"/>
         </w:numPr>
         <w:spacing w:after="0" w:line="240" w:lineRule="auto"/>
-        <w:rPr>
-          <w:rFonts w:hint="cs"/>
-        </w:rPr>
+        <w:ind w:right="0"/>
+      </w:pPr>
+      <w:r>
+        <w:rPr>
+          <w:rFonts w:hint="cs"/>
+          <w:rtl/>
+        </w:rPr>
+        <w:t>אופן המימוש:</w:t>
+      </w:r>
+    </w:p>
+    <w:p>
+      <w:pPr>
+        <w:spacing w:after="0" w:line="240" w:lineRule="auto"/>
+        <w:ind w:right="720"/>
+        <w:rPr>
+          <w:rFonts w:hint="cs"/>
+          <w:rtl/>
+        </w:rPr>
+      </w:pPr>
+      <w:proofErr w:type="spellStart"/>
+      <w:proofErr w:type="gramStart"/>
+      <w:r>
+        <w:t>FacebookUser</w:t>
+      </w:r>
+      <w:proofErr w:type="spellEnd"/>
+      <w:r>
+        <w:rPr>
+          <w:rFonts w:hint="cs"/>
+          <w:rtl/>
+        </w:rPr>
+        <w:t xml:space="preserve"> מחזיק </w:t>
+      </w:r>
+      <w:r>
+        <w:t>Delegate</w:t>
+      </w:r>
+      <w:r>
+        <w:rPr>
+          <w:rFonts w:hint="cs"/>
+          <w:rtl/>
+        </w:rPr>
+        <w:t xml:space="preserve"> ובו את המתעניינים בפעולה (</w:t>
+      </w:r>
+      <w:r>
+        <w:t>Observers</w:t>
+      </w:r>
+      <w:r>
+        <w:rPr>
+          <w:rFonts w:hint="cs"/>
+          <w:rtl/>
+        </w:rPr>
+        <w:t>).</w:t>
+      </w:r>
+      <w:proofErr w:type="gramEnd"/>
+    </w:p>
+    <w:p>
+      <w:pPr>
+        <w:spacing w:after="0" w:line="240" w:lineRule="auto"/>
+        <w:ind w:right="720"/>
+        <w:rPr>
+          <w:rFonts w:hint="cs"/>
+          <w:rtl/>
+        </w:rPr>
+      </w:pPr>
+      <w:r>
+        <w:rPr>
+          <w:rFonts w:hint="cs"/>
+          <w:rtl/>
+        </w:rPr>
+        <w:t>המתעניינים השונים הם ה-</w:t>
+      </w:r>
+      <w:proofErr w:type="spellStart"/>
+      <w:r>
+        <w:t>PageTabs</w:t>
+      </w:r>
+      <w:proofErr w:type="spellEnd"/>
+      <w:r>
+        <w:rPr>
+          <w:rFonts w:hint="cs"/>
+          <w:rtl/>
+        </w:rPr>
+        <w:t xml:space="preserve"> של המסך לוגין והמסך אלבומים, את הרישום כ-</w:t>
+      </w:r>
+      <w:r>
+        <w:t>Observers</w:t>
+      </w:r>
+      <w:r>
+        <w:rPr>
+          <w:rFonts w:hint="cs"/>
+          <w:rtl/>
+        </w:rPr>
+        <w:t xml:space="preserve"> ניתן לראות במחלקה </w:t>
+      </w:r>
+      <w:proofErr w:type="spellStart"/>
+      <w:r>
+        <w:t>FacebookAlbumApp</w:t>
+      </w:r>
+      <w:proofErr w:type="spellEnd"/>
+      <w:r>
+        <w:rPr>
+          <w:rFonts w:hint="cs"/>
+          <w:rtl/>
+        </w:rPr>
+        <w:t xml:space="preserve"> </w:t>
+      </w:r>
+      <w:r>
+        <w:rPr>
+          <w:rtl/>
+        </w:rPr>
+        <w:t>–</w:t>
+      </w:r>
+      <w:r>
+        <w:rPr>
+          <w:rFonts w:hint="cs"/>
+          <w:rtl/>
+        </w:rPr>
+        <w:t xml:space="preserve"> וזה ע"י המתודות:</w:t>
+      </w:r>
+    </w:p>
+    <w:p>
+      <w:pPr>
+        <w:spacing w:after="0" w:line="240" w:lineRule="auto"/>
+        <w:ind w:right="720"/>
+        <w:rPr>
+          <w:rFonts w:hint="cs"/>
+          <w:rtl/>
+        </w:rPr>
+      </w:pPr>
+      <w:proofErr w:type="spellStart"/>
+      <w:proofErr w:type="gramStart"/>
+      <w:r>
+        <w:rPr>
+          <w:rFonts w:ascii="Consolas" w:hAnsi="Consolas" w:cs="Consolas"/>
+          <w:color w:val="DCDCDC"/>
+          <w:sz w:val="19"/>
+          <w:szCs w:val="19"/>
+          <w:highlight w:val="black"/>
+        </w:rPr>
+        <w:t>albumScreenObserver</w:t>
+      </w:r>
+      <w:proofErr w:type="spellEnd"/>
+      <w:proofErr w:type="gramEnd"/>
+      <w:r>
+        <w:t xml:space="preserve">, </w:t>
+      </w:r>
+      <w:proofErr w:type="spellStart"/>
+      <w:r>
+        <w:rPr>
+          <w:rFonts w:ascii="Consolas" w:hAnsi="Consolas" w:cs="Consolas"/>
+          <w:color w:val="DCDCDC"/>
+          <w:sz w:val="19"/>
+          <w:szCs w:val="19"/>
+          <w:highlight w:val="black"/>
+        </w:rPr>
+        <w:t>loginScreenObserver</w:t>
+      </w:r>
+      <w:proofErr w:type="spellEnd"/>
+    </w:p>
+    <w:p>
+      <w:pPr>
+        <w:spacing w:after="0" w:line="240" w:lineRule="auto"/>
+        <w:ind w:right="720"/>
+        <w:rPr>
+          <w:rFonts w:hint="cs"/>
+        </w:rPr>
+      </w:pPr>
+    </w:p>
+    <w:p>
+      <w:pPr>
+        <w:numPr>
+          <w:ilvl w:val="0"/>
+          <w:numId w:val="1"/>
+        </w:numPr>
+        <w:spacing w:after="0" w:line="240" w:lineRule="auto"/>
       </w:pPr>
       <w:r>
         <w:t>Sequence Diagram</w:t>
@@ -396,22 +417,6 @@
     <w:p>
       <w:pPr>
         <w:spacing w:after="0" w:line="240" w:lineRule="auto"/>
-        <w:ind w:left="720" w:right="720"/>
-        <w:rPr>
-          <w:rFonts w:hint="cs"/>
-          <w:rtl/>
-        </w:rPr>
-      </w:pPr>
-    </w:p>
-    <w:p>
-      <w:pPr>
-        <w:spacing w:after="0" w:line="240" w:lineRule="auto"/>
-        <w:ind w:left="720" w:right="720"/>
-      </w:pPr>
-    </w:p>
-    <w:p>
-      <w:pPr>
-        <w:spacing w:after="0" w:line="240" w:lineRule="auto"/>
         <w:ind w:right="720"/>
         <w:rPr>
           <w:rFonts w:hint="cs"/>
@@ -422,13 +427,12 @@
         <w:rPr>
           <w:rFonts w:hint="cs"/>
           <w:noProof/>
-          <w:rtl/>
         </w:rPr>
         <w:drawing>
           <wp:inline distT="0" distB="0" distL="0" distR="0">
-            <wp:extent cx="5723912" cy="3848100"/>
-            <wp:effectExtent l="19050" t="0" r="0" b="0"/>
-            <wp:docPr id="10" name="Picture 9" descr="SingletonUD.JPG"/>
+            <wp:extent cx="5267325" cy="3829050"/>
+            <wp:effectExtent l="0" t="0" r="9525" b="0"/>
+            <wp:docPr id="6" name="Picture 6" descr="C:\Schoolwork\Design Patterns\observerSequence.png"/>
             <wp:cNvGraphicFramePr>
               <a:graphicFrameLocks xmlns:a="http://schemas.openxmlformats.org/drawingml/2006/main" noChangeAspect="1"/>
             </wp:cNvGraphicFramePr>
@@ -436,23 +440,36 @@
               <a:graphicData uri="http://schemas.openxmlformats.org/drawingml/2006/picture">
                 <pic:pic xmlns:pic="http://schemas.openxmlformats.org/drawingml/2006/picture">
                   <pic:nvPicPr>
-                    <pic:cNvPr id="0" name="SingletonUD.JPG"/>
-                    <pic:cNvPicPr/>
+                    <pic:cNvPr id="0" name="Picture 1" descr="C:\Schoolwork\Design Patterns\observerSequence.png"/>
+                    <pic:cNvPicPr>
+                      <a:picLocks noChangeAspect="1" noChangeArrowheads="1"/>
+                    </pic:cNvPicPr>
                   </pic:nvPicPr>
                   <pic:blipFill>
-                    <a:blip r:embed="rId9" cstate="print"/>
+                    <a:blip r:embed="rId10">
+                      <a:extLst>
+                        <a:ext uri="{28A0092B-C50C-407E-A947-70E740481C1C}">
+                          <a14:useLocalDpi xmlns:a14="http://schemas.microsoft.com/office/drawing/2010/main" val="0"/>
+                        </a:ext>
+                      </a:extLst>
+                    </a:blip>
+                    <a:srcRect/>
                     <a:stretch>
                       <a:fillRect/>
                     </a:stretch>
                   </pic:blipFill>
-                  <pic:spPr>
+                  <pic:spPr bwMode="auto">
                     <a:xfrm>
                       <a:off x="0" y="0"/>
-                      <a:ext cx="5728015" cy="3850858"/>
+                      <a:ext cx="5267325" cy="3829050"/>
                     </a:xfrm>
                     <a:prstGeom prst="rect">
                       <a:avLst/>
                     </a:prstGeom>
+                    <a:noFill/>
+                    <a:ln>
+                      <a:noFill/>
+                    </a:ln>
                   </pic:spPr>
                 </pic:pic>
               </a:graphicData>
@@ -473,115 +490,6 @@
     </w:p>
     <w:p>
       <w:pPr>
-        <w:spacing w:after="0" w:line="240" w:lineRule="auto"/>
-        <w:ind w:right="720"/>
-        <w:rPr>
-          <w:rFonts w:hint="cs"/>
-          <w:rtl/>
-        </w:rPr>
-      </w:pPr>
-    </w:p>
-    <w:p>
-      <w:pPr>
-        <w:spacing w:after="0" w:line="240" w:lineRule="auto"/>
-        <w:ind w:right="720"/>
-        <w:rPr>
-          <w:rFonts w:hint="cs"/>
-          <w:rtl/>
-        </w:rPr>
-      </w:pPr>
-    </w:p>
-    <w:p>
-      <w:pPr>
-        <w:spacing w:after="0" w:line="240" w:lineRule="auto"/>
-        <w:ind w:right="720"/>
-        <w:rPr>
-          <w:rFonts w:hint="cs"/>
-          <w:rtl/>
-        </w:rPr>
-      </w:pPr>
-    </w:p>
-    <w:p>
-      <w:pPr>
-        <w:spacing w:after="0" w:line="240" w:lineRule="auto"/>
-        <w:ind w:right="720"/>
-        <w:rPr>
-          <w:rFonts w:hint="cs"/>
-          <w:rtl/>
-        </w:rPr>
-      </w:pPr>
-    </w:p>
-    <w:p>
-      <w:pPr>
-        <w:spacing w:after="0" w:line="240" w:lineRule="auto"/>
-        <w:ind w:right="720"/>
-        <w:rPr>
-          <w:rFonts w:hint="cs"/>
-          <w:rtl/>
-        </w:rPr>
-      </w:pPr>
-    </w:p>
-    <w:p>
-      <w:pPr>
-        <w:spacing w:after="0" w:line="240" w:lineRule="auto"/>
-        <w:ind w:right="720"/>
-        <w:rPr>
-          <w:rFonts w:hint="cs"/>
-          <w:rtl/>
-        </w:rPr>
-      </w:pPr>
-    </w:p>
-    <w:p>
-      <w:pPr>
-        <w:spacing w:after="0" w:line="240" w:lineRule="auto"/>
-        <w:ind w:right="720"/>
-        <w:rPr>
-          <w:rFonts w:hint="cs"/>
-          <w:rtl/>
-        </w:rPr>
-      </w:pPr>
-    </w:p>
-    <w:p>
-      <w:pPr>
-        <w:spacing w:after="0" w:line="240" w:lineRule="auto"/>
-        <w:ind w:right="720"/>
-        <w:rPr>
-          <w:rFonts w:hint="cs"/>
-          <w:rtl/>
-        </w:rPr>
-      </w:pPr>
-    </w:p>
-    <w:p>
-      <w:pPr>
-        <w:spacing w:after="0" w:line="240" w:lineRule="auto"/>
-        <w:ind w:right="720"/>
-        <w:rPr>
-          <w:rFonts w:hint="cs"/>
-          <w:rtl/>
-        </w:rPr>
-      </w:pPr>
-    </w:p>
-    <w:p>
-      <w:pPr>
-        <w:spacing w:after="0" w:line="240" w:lineRule="auto"/>
-        <w:ind w:right="720"/>
-        <w:rPr>
-          <w:rFonts w:hint="cs"/>
-          <w:rtl/>
-        </w:rPr>
-      </w:pPr>
-    </w:p>
-    <w:p>
-      <w:pPr>
-        <w:spacing w:after="0" w:line="240" w:lineRule="auto"/>
-        <w:ind w:right="720"/>
-        <w:rPr>
-          <w:rtl/>
-        </w:rPr>
-      </w:pPr>
-    </w:p>
-    <w:p>
-      <w:pPr>
         <w:numPr>
           <w:ilvl w:val="0"/>
           <w:numId w:val="1"/>
@@ -601,18 +509,350 @@
     </w:p>
     <w:p>
       <w:pPr>
+        <w:rPr>
+          <w:rtl/>
+        </w:rPr>
+      </w:pPr>
+      <w:r>
+        <w:rPr>
+          <w:rFonts w:hint="cs"/>
+          <w:rtl/>
+        </w:rPr>
+        <w:t>[</w:t>
+      </w:r>
+      <w:r>
+        <w:t>class diagram</w:t>
+      </w:r>
+      <w:r>
+        <w:rPr>
+          <w:rFonts w:hint="cs"/>
+          <w:rtl/>
+        </w:rPr>
+        <w:t xml:space="preserve"> שמתארת את המחלקות שלכם שמעורבות בתבנית (תיאור מלא שכולל </w:t>
+      </w:r>
+      <w:r>
+        <w:t>Properties</w:t>
+      </w:r>
+      <w:r>
+        <w:rPr>
+          <w:rFonts w:hint="cs"/>
+          <w:rtl/>
+        </w:rPr>
+        <w:t xml:space="preserve"> ו- </w:t>
+      </w:r>
+      <w:r>
+        <w:t>Methods</w:t>
+      </w:r>
+      <w:r>
+        <w:rPr>
+          <w:rFonts w:hint="cs"/>
+          <w:rtl/>
+        </w:rPr>
+        <w:t>) והיחסים ביניהם (תאור מלא עבור כל יחס כפי שלמדנו בכיתה). עבור כל מחלקה שלכם, כיתבו מי המקבילה שלה (אם יש כזו) בתבנית (</w:t>
+      </w:r>
+      <w:r>
+        <w:t>Pattern</w:t>
+      </w:r>
+      <w:r>
+        <w:rPr>
+          <w:rFonts w:hint="cs"/>
+          <w:rtl/>
+        </w:rPr>
+        <w:t>) שבחרתם</w:t>
+      </w:r>
+    </w:p>
+    <w:p>
+      <w:pPr>
+        <w:pStyle w:val="Heading3"/>
+        <w:rPr>
+          <w:rFonts w:hint="cs"/>
+          <w:rtl/>
+        </w:rPr>
+      </w:pPr>
+    </w:p>
+    <w:p>
+      <w:pPr>
+        <w:rPr>
+          <w:rFonts w:hint="cs"/>
+          <w:rtl/>
+        </w:rPr>
+      </w:pPr>
+    </w:p>
+    <w:p>
+      <w:pPr>
+        <w:pStyle w:val="Heading3"/>
+        <w:rPr>
+          <w:rFonts w:hint="cs"/>
+          <w:rtl/>
+        </w:rPr>
+      </w:pPr>
+    </w:p>
+    <w:p>
+      <w:pPr>
+        <w:pStyle w:val="Heading3"/>
+        <w:rPr>
+          <w:rtl/>
+        </w:rPr>
+      </w:pPr>
+      <w:r>
+        <w:rPr>
+          <w:rFonts w:hint="cs"/>
+          <w:rtl/>
+        </w:rPr>
+        <w:t xml:space="preserve">תבנית מס' </w:t>
+      </w:r>
+      <w:r>
+        <w:rPr>
+          <w:rFonts w:hint="cs"/>
+          <w:rtl/>
+        </w:rPr>
+        <w:t>2</w:t>
+      </w:r>
+      <w:r>
+        <w:rPr>
+          <w:rFonts w:hint="cs"/>
+          <w:rtl/>
+        </w:rPr>
+        <w:t xml:space="preserve"> </w:t>
+      </w:r>
+      <w:r>
+        <w:rPr>
+          <w:rtl/>
+        </w:rPr>
+        <w:t>–</w:t>
+      </w:r>
+      <w:r>
+        <w:rPr>
+          <w:rFonts w:hint="cs"/>
+          <w:rtl/>
+        </w:rPr>
+        <w:t xml:space="preserve"> </w:t>
+      </w:r>
+      <w:r>
+        <w:t>Strategy</w:t>
+      </w:r>
+    </w:p>
+    <w:p>
+      <w:pPr>
+        <w:numPr>
+          <w:ilvl w:val="0"/>
+          <w:numId w:val="1"/>
+        </w:numPr>
+        <w:spacing w:after="0" w:line="240" w:lineRule="auto"/>
+        <w:ind w:right="0"/>
+      </w:pPr>
+      <w:r>
+        <w:rPr>
+          <w:rFonts w:hint="cs"/>
+          <w:rtl/>
+        </w:rPr>
+        <w:t>סיבת הבחירה / שימוש בתבנית:</w:t>
+      </w:r>
+    </w:p>
+    <w:p>
+      <w:pPr>
         <w:spacing w:after="0" w:line="240" w:lineRule="auto"/>
         <w:ind w:right="720"/>
-      </w:pPr>
-      <w:r>
-        <w:rPr>
+        <w:rPr>
+          <w:rFonts w:hint="cs"/>
+          <w:rtl/>
+        </w:rPr>
+      </w:pPr>
+      <w:r>
+        <w:rPr>
+          <w:rFonts w:hint="cs"/>
+          <w:rtl/>
+        </w:rPr>
+        <w:t>היה לנו רצון לאפשר למשתמש למיין את האלבומים לפי אות ראשונה או תאריך היצירה של האלבום.</w:t>
+      </w:r>
+    </w:p>
+    <w:p>
+      <w:pPr>
+        <w:spacing w:after="0" w:line="240" w:lineRule="auto"/>
+        <w:ind w:right="720"/>
+      </w:pPr>
+    </w:p>
+    <w:p>
+      <w:pPr>
+        <w:numPr>
+          <w:ilvl w:val="0"/>
+          <w:numId w:val="1"/>
+        </w:numPr>
+        <w:spacing w:after="0" w:line="240" w:lineRule="auto"/>
+        <w:ind w:right="0"/>
+      </w:pPr>
+      <w:r>
+        <w:rPr>
+          <w:rFonts w:hint="cs"/>
+          <w:rtl/>
+        </w:rPr>
+        <w:t>אופן המימוש:</w:t>
+      </w:r>
+    </w:p>
+    <w:p>
+      <w:pPr>
+        <w:spacing w:after="0" w:line="240" w:lineRule="auto"/>
+        <w:ind w:right="720"/>
+        <w:rPr>
+          <w:rFonts w:hint="cs"/>
+          <w:rtl/>
+        </w:rPr>
+      </w:pPr>
+      <w:r>
+        <w:rPr>
+          <w:rFonts w:hint="cs"/>
+          <w:rtl/>
+        </w:rPr>
+        <w:t>כ-</w:t>
+      </w:r>
+      <w:r>
+        <w:t>Strategy</w:t>
+      </w:r>
+      <w:r>
+        <w:rPr>
+          <w:rFonts w:hint="cs"/>
+          <w:rtl/>
+        </w:rPr>
+        <w:t xml:space="preserve"> השתמשנו ב-</w:t>
+      </w:r>
+      <w:proofErr w:type="spellStart"/>
+      <w:r>
+        <w:t>Func</w:t>
+      </w:r>
+      <w:proofErr w:type="spellEnd"/>
+      <w:r>
+        <w:t>&lt;Album, long&gt;</w:t>
+      </w:r>
+      <w:r>
+        <w:rPr>
+          <w:rFonts w:hint="cs"/>
+          <w:rtl/>
+        </w:rPr>
+        <w:t xml:space="preserve"> והמימושים הקונקרטים שלו הם </w:t>
+      </w:r>
+      <w:proofErr w:type="spellStart"/>
+      <w:r>
+        <w:t>AlphabetOrderStrategy</w:t>
+      </w:r>
+      <w:proofErr w:type="spellEnd"/>
+      <w:r>
+        <w:rPr>
+          <w:rFonts w:hint="cs"/>
+          <w:rtl/>
+        </w:rPr>
+        <w:t xml:space="preserve"> ו-</w:t>
+      </w:r>
+      <w:proofErr w:type="spellStart"/>
+      <w:r>
+        <w:t>DateOrderStrategy</w:t>
+      </w:r>
+      <w:proofErr w:type="spellEnd"/>
+      <w:r>
+        <w:rPr>
+          <w:rFonts w:hint="cs"/>
+          <w:rtl/>
+        </w:rPr>
+        <w:t>.</w:t>
+      </w:r>
+    </w:p>
+    <w:p>
+      <w:pPr>
+        <w:spacing w:after="0" w:line="240" w:lineRule="auto"/>
+        <w:ind w:right="720"/>
+        <w:rPr>
+          <w:rFonts w:hint="cs"/>
+          <w:rtl/>
+        </w:rPr>
+      </w:pPr>
+      <w:r>
+        <w:rPr>
+          <w:rFonts w:hint="cs"/>
+          <w:rtl/>
+        </w:rPr>
+        <w:t>ה-</w:t>
+      </w:r>
+      <w:r>
+        <w:t xml:space="preserve">Context </w:t>
+      </w:r>
+      <w:r>
+        <w:rPr>
+          <w:rFonts w:hint="cs"/>
+          <w:rtl/>
+        </w:rPr>
+        <w:t xml:space="preserve"> הוא ה-</w:t>
+      </w:r>
+      <w:proofErr w:type="spellStart"/>
+      <w:r>
+        <w:t>FacebookUser.Albums</w:t>
+      </w:r>
+      <w:proofErr w:type="spellEnd"/>
+      <w:r>
+        <w:rPr>
+          <w:rFonts w:hint="cs"/>
+          <w:rtl/>
+        </w:rPr>
+        <w:t xml:space="preserve"> שמספק פונקציה </w:t>
+      </w:r>
+      <w:proofErr w:type="spellStart"/>
+      <w:r>
+        <w:t>OrderBy</w:t>
+      </w:r>
+      <w:proofErr w:type="spellEnd"/>
+      <w:r>
+        <w:rPr>
+          <w:rFonts w:hint="cs"/>
+          <w:rtl/>
+        </w:rPr>
+        <w:t xml:space="preserve"> (הנורשת מ-</w:t>
+      </w:r>
+      <w:r>
+        <w:t>Collection</w:t>
+      </w:r>
+      <w:r>
+        <w:rPr>
+          <w:rFonts w:hint="cs"/>
+          <w:rtl/>
+        </w:rPr>
+        <w:t>).</w:t>
+      </w:r>
+    </w:p>
+    <w:p>
+      <w:pPr>
+        <w:spacing w:after="0" w:line="240" w:lineRule="auto"/>
+        <w:ind w:right="720"/>
+      </w:pPr>
+    </w:p>
+    <w:p>
+      <w:pPr>
+        <w:numPr>
+          <w:ilvl w:val="0"/>
+          <w:numId w:val="1"/>
+        </w:numPr>
+        <w:spacing w:after="0" w:line="240" w:lineRule="auto"/>
+      </w:pPr>
+      <w:r>
+        <w:t>Sequence Diagram</w:t>
+      </w:r>
+    </w:p>
+    <w:p>
+      <w:pPr>
+        <w:spacing w:after="0" w:line="240" w:lineRule="auto"/>
+        <w:ind w:right="720"/>
+        <w:rPr>
+          <w:rFonts w:hint="cs"/>
+          <w:rtl/>
+        </w:rPr>
+      </w:pPr>
+      <w:r>
+        <w:rPr>
+          <w:rFonts w:hint="cs"/>
           <w:noProof/>
         </w:rPr>
         <w:drawing>
           <wp:inline distT="0" distB="0" distL="0" distR="0">
-            <wp:extent cx="5274310" cy="3787775"/>
-            <wp:effectExtent l="19050" t="0" r="2540" b="0"/>
-            <wp:docPr id="3" name="Picture 2" descr="SingletonCD.JPG"/>
+            <wp:extent cx="5267325" cy="2505075"/>
+            <wp:effectExtent l="0" t="0" r="9525" b="9525"/>
+            <wp:docPr id="7" name="Picture 7" descr="C:\Schoolwork\Design Patterns\strategySequence.png"/>
             <wp:cNvGraphicFramePr>
               <a:graphicFrameLocks xmlns:a="http://schemas.openxmlformats.org/drawingml/2006/main" noChangeAspect="1"/>
             </wp:cNvGraphicFramePr>
@@ -620,23 +860,36 @@
               <a:graphicData uri="http://schemas.openxmlformats.org/drawingml/2006/picture">
                 <pic:pic xmlns:pic="http://schemas.openxmlformats.org/drawingml/2006/picture">
                   <pic:nvPicPr>
-                    <pic:cNvPr id="0" name="SingletonCD.JPG"/>
-                    <pic:cNvPicPr/>
+                    <pic:cNvPr id="0" name="Picture 2" descr="C:\Schoolwork\Design Patterns\strategySequence.png"/>
+                    <pic:cNvPicPr>
+                      <a:picLocks noChangeAspect="1" noChangeArrowheads="1"/>
+                    </pic:cNvPicPr>
                   </pic:nvPicPr>
                   <pic:blipFill>
-                    <a:blip r:embed="rId10" cstate="print"/>
+                    <a:blip r:embed="rId11">
+                      <a:extLst>
+                        <a:ext uri="{28A0092B-C50C-407E-A947-70E740481C1C}">
+                          <a14:useLocalDpi xmlns:a14="http://schemas.microsoft.com/office/drawing/2010/main" val="0"/>
+                        </a:ext>
+                      </a:extLst>
+                    </a:blip>
+                    <a:srcRect/>
                     <a:stretch>
                       <a:fillRect/>
                     </a:stretch>
                   </pic:blipFill>
-                  <pic:spPr>
+                  <pic:spPr bwMode="auto">
                     <a:xfrm>
                       <a:off x="0" y="0"/>
-                      <a:ext cx="5274310" cy="3787775"/>
+                      <a:ext cx="5267325" cy="2505075"/>
                     </a:xfrm>
                     <a:prstGeom prst="rect">
                       <a:avLst/>
                     </a:prstGeom>
+                    <a:noFill/>
+                    <a:ln>
+                      <a:noFill/>
+                    </a:ln>
                   </pic:spPr>
                 </pic:pic>
               </a:graphicData>
@@ -647,34 +900,22 @@
     </w:p>
     <w:p>
       <w:pPr>
-        <w:pStyle w:val="Heading3"/>
-        <w:rPr>
-          <w:rtl/>
-        </w:rPr>
-      </w:pPr>
-      <w:r>
-        <w:rPr>
-          <w:rFonts w:hint="cs"/>
-          <w:rtl/>
-        </w:rPr>
-        <w:t xml:space="preserve">תבנית מס' 2 </w:t>
-      </w:r>
-      <w:r>
-        <w:rPr>
-          <w:rtl/>
-        </w:rPr>
-        <w:t>–</w:t>
-      </w:r>
-      <w:r>
-        <w:rPr>
-          <w:rFonts w:hint="cs"/>
-          <w:rtl/>
-        </w:rPr>
-        <w:t xml:space="preserve"> </w:t>
-      </w:r>
-      <w:r>
-        <w:t>Facade</w:t>
-      </w:r>
+        <w:spacing w:after="0" w:line="240" w:lineRule="auto"/>
+        <w:ind w:right="720"/>
+        <w:rPr>
+          <w:rFonts w:hint="cs"/>
+          <w:rtl/>
+        </w:rPr>
+      </w:pPr>
+    </w:p>
+    <w:p>
+      <w:pPr>
+        <w:spacing w:after="0" w:line="240" w:lineRule="auto"/>
+        <w:ind w:right="720"/>
+        <w:rPr>
+          <w:rtl/>
+        </w:rPr>
+      </w:pPr>
     </w:p>
     <w:p>
       <w:pPr>
@@ -683,14 +924,16 @@
           <w:numId w:val="1"/>
         </w:numPr>
         <w:spacing w:after="0" w:line="240" w:lineRule="auto"/>
-        <w:ind w:right="0"/>
-      </w:pPr>
-      <w:r>
-        <w:rPr>
-          <w:rFonts w:hint="cs"/>
-          <w:rtl/>
-        </w:rPr>
-        <w:t>סיבת הבחירה / שימוש בתבנית:</w:t>
+      </w:pPr>
+      <w:r>
+        <w:t>Class Diagram</w:t>
+      </w:r>
+      <w:r>
+        <w:rPr>
+          <w:rFonts w:hint="cs"/>
+          <w:rtl/>
+        </w:rPr>
+        <w:tab/>
       </w:r>
     </w:p>
     <w:p>
@@ -706,7 +949,47 @@
           <w:rFonts w:hint="cs"/>
           <w:rtl/>
         </w:rPr>
-        <w:t>כשהמשתמש בוחר להוריד אלבום, ישנן מספר פעולות שמתבצעות ע"פ סדר מסוים ותלויות בשירותים שונים שקיימים במערכת.</w:t>
+        <w:t>[</w:t>
+      </w:r>
+      <w:r>
+        <w:t>class diagram</w:t>
+      </w:r>
+      <w:r>
+        <w:rPr>
+          <w:rFonts w:hint="cs"/>
+          <w:rtl/>
+        </w:rPr>
+        <w:t xml:space="preserve"> שמתארת את המחלקות שלכם שמעורבות בתבנית (תיאור מלא שכולל </w:t>
+      </w:r>
+      <w:r>
+        <w:t>Properties</w:t>
+      </w:r>
+      <w:r>
+        <w:rPr>
+          <w:rFonts w:hint="cs"/>
+          <w:rtl/>
+        </w:rPr>
+        <w:t xml:space="preserve"> ו- </w:t>
+      </w:r>
+      <w:r>
+        <w:t>Methods</w:t>
+      </w:r>
+      <w:r>
+        <w:rPr>
+          <w:rFonts w:hint="cs"/>
+          <w:rtl/>
+        </w:rPr>
+        <w:t>) והיחסים ביניהם (תאור מלא עבור כל יחס כפי שלמדנו בכיתה). עבור כל מחלקה שלכם, כיתבו מי המקבילה שלה (אם יש כזו) בתבנית (</w:t>
+      </w:r>
+      <w:r>
+        <w:t>Pattern</w:t>
+      </w:r>
+      <w:r>
+        <w:rPr>
+          <w:rFonts w:hint="cs"/>
+          <w:rtl/>
+        </w:rPr>
+        <w:t>) שבחרתם</w:t>
       </w:r>
     </w:p>
     <w:p>
@@ -717,102 +1000,58 @@
           <w:rtl/>
         </w:rPr>
       </w:pPr>
-      <w:r>
-        <w:rPr>
-          <w:rFonts w:hint="cs"/>
-          <w:rtl/>
-        </w:rPr>
-        <w:t>החלטנו להסתיר את מימוש הפעולה המורכבת מהמשתמש (ה-</w:t>
-      </w:r>
-      <w:r>
-        <w:t>UI</w:t>
-      </w:r>
-      <w:r>
-        <w:rPr>
-          <w:rFonts w:hint="cs"/>
-          <w:rtl/>
-        </w:rPr>
-        <w:t xml:space="preserve"> במקרה שלנו).</w:t>
-      </w:r>
     </w:p>
     <w:p>
       <w:pPr>
         <w:spacing w:after="0" w:line="240" w:lineRule="auto"/>
         <w:ind w:right="720"/>
-        <w:rPr>
-          <w:rtl/>
-        </w:rPr>
-      </w:pPr>
-      <w:r>
-        <w:rPr>
-          <w:rFonts w:hint="cs"/>
-          <w:rtl/>
-        </w:rPr>
-        <w:t>מחלקת ה-</w:t>
-      </w:r>
-      <w:r>
-        <w:t>Facade</w:t>
-      </w:r>
-      <w:r>
-        <w:rPr>
-          <w:rFonts w:hint="cs"/>
-          <w:rtl/>
-        </w:rPr>
-        <w:t xml:space="preserve"> נקראת </w:t>
-      </w:r>
-      <w:proofErr w:type="spellStart"/>
-      <w:r>
-        <w:t>AlbumSaver</w:t>
-      </w:r>
-      <w:proofErr w:type="spellEnd"/>
-      <w:r>
-        <w:rPr>
-          <w:rFonts w:hint="cs"/>
-          <w:rtl/>
-        </w:rPr>
-        <w:t xml:space="preserve">, ומשתמשת בשירותים של </w:t>
-      </w:r>
-      <w:proofErr w:type="spellStart"/>
-      <w:r>
-        <w:t>FacebookUser</w:t>
-      </w:r>
-      <w:proofErr w:type="spellEnd"/>
-      <w:r>
-        <w:t xml:space="preserve">, </w:t>
-      </w:r>
-      <w:proofErr w:type="spellStart"/>
-      <w:r>
-        <w:t>FolderBrowser</w:t>
-      </w:r>
-      <w:proofErr w:type="spellEnd"/>
-      <w:r>
-        <w:rPr>
-          <w:rFonts w:hint="cs"/>
-          <w:rtl/>
-        </w:rPr>
-        <w:t xml:space="preserve"> ו-</w:t>
-      </w:r>
-      <w:proofErr w:type="spellStart"/>
-      <w:r>
-        <w:t>AlbumSaverProgress</w:t>
-      </w:r>
-      <w:proofErr w:type="spellEnd"/>
-      <w:r>
-        <w:rPr>
-          <w:rFonts w:hint="cs"/>
-          <w:rtl/>
-        </w:rPr>
-        <w:t xml:space="preserve"> על מנת לבצע את הפעולה הנדרשת.</w:t>
-      </w:r>
-    </w:p>
-    <w:p>
-      <w:pPr>
-        <w:spacing w:after="0" w:line="240" w:lineRule="auto"/>
-        <w:ind w:right="720"/>
-        <w:rPr>
-          <w:rtl/>
-        </w:rPr>
-      </w:pPr>
+      </w:pPr>
+    </w:p>
+    <w:p>
+      <w:pPr>
+        <w:pStyle w:val="Heading3"/>
+        <w:rPr>
+          <w:rFonts w:hint="cs"/>
+          <w:rtl/>
+        </w:rPr>
+      </w:pPr>
+      <w:r>
+        <w:rPr>
+          <w:rFonts w:hint="cs"/>
+          <w:rtl/>
+        </w:rPr>
+        <w:t xml:space="preserve">תבנית מס' </w:t>
+      </w:r>
+      <w:r>
+        <w:rPr>
+          <w:rFonts w:hint="cs"/>
+          <w:rtl/>
+        </w:rPr>
+        <w:t>3</w:t>
+      </w:r>
+      <w:r>
+        <w:rPr>
+          <w:rFonts w:hint="cs"/>
+          <w:rtl/>
+        </w:rPr>
+        <w:t xml:space="preserve"> </w:t>
+      </w:r>
+      <w:r>
+        <w:rPr>
+          <w:rtl/>
+        </w:rPr>
+        <w:t>–</w:t>
+      </w:r>
+      <w:r>
+        <w:rPr>
+          <w:rFonts w:hint="cs"/>
+          <w:rtl/>
+        </w:rPr>
+        <w:t xml:space="preserve"> </w:t>
+      </w:r>
+      <w:r>
+        <w:t>Iterator</w:t>
+      </w:r>
     </w:p>
     <w:p>
       <w:pPr>
@@ -828,157 +1067,27 @@
           <w:rFonts w:hint="cs"/>
           <w:rtl/>
         </w:rPr>
-        <w:t>אופן המימוש:</w:t>
+        <w:t>סיבת הבחירה / שימוש בתבנית:</w:t>
       </w:r>
     </w:p>
     <w:p>
       <w:pPr>
         <w:spacing w:after="0" w:line="240" w:lineRule="auto"/>
         <w:ind w:right="720"/>
-        <w:rPr>
-          <w:rtl/>
-        </w:rPr>
-      </w:pPr>
-      <w:r>
-        <w:rPr>
-          <w:rFonts w:hint="cs"/>
-          <w:rtl/>
-        </w:rPr>
-        <w:t>מחלקת ה-</w:t>
-      </w:r>
-      <w:proofErr w:type="spellStart"/>
-      <w:r>
-        <w:t>FacebookAlbumApp</w:t>
-      </w:r>
-      <w:proofErr w:type="spellEnd"/>
-      <w:r>
-        <w:rPr>
-          <w:rFonts w:hint="cs"/>
-          <w:rtl/>
-        </w:rPr>
-        <w:t xml:space="preserve"> משתמשת בשירות </w:t>
-      </w:r>
-      <w:proofErr w:type="spellStart"/>
-      <w:r>
-        <w:t>AlbumSaver</w:t>
-      </w:r>
-      <w:proofErr w:type="spellEnd"/>
-      <w:r>
-        <w:rPr>
-          <w:rFonts w:hint="cs"/>
-          <w:rtl/>
-        </w:rPr>
-        <w:t xml:space="preserve"> ע"י מתודה יחידה המקבלת פרמטר יחיד </w:t>
-      </w:r>
-      <w:r>
-        <w:rPr>
-          <w:rtl/>
-        </w:rPr>
-        <w:t>–</w:t>
-      </w:r>
-      <w:r>
-        <w:rPr>
-          <w:rFonts w:hint="cs"/>
-          <w:rtl/>
-        </w:rPr>
-        <w:t xml:space="preserve"> את </w:t>
-      </w:r>
-      <w:r>
-        <w:rPr>
-          <w:rFonts w:hint="cs"/>
-          <w:rtl/>
-        </w:rPr>
-        <w:t>המזהה (</w:t>
-      </w:r>
-      <w:r>
-        <w:t>ID</w:t>
-      </w:r>
-      <w:r>
-        <w:rPr>
-          <w:rFonts w:hint="cs"/>
-          <w:rtl/>
-        </w:rPr>
-        <w:t>) של אותו אלבום שברצוננו להוריד.</w:t>
-      </w:r>
-    </w:p>
-    <w:p>
-      <w:pPr>
-        <w:spacing w:after="0" w:line="240" w:lineRule="auto"/>
-        <w:ind w:right="720"/>
-        <w:rPr>
-          <w:rtl/>
-        </w:rPr>
-      </w:pPr>
-      <w:proofErr w:type="spellStart"/>
-      <w:r>
-        <w:t>AlbumSaver</w:t>
-      </w:r>
-      <w:proofErr w:type="spellEnd"/>
-      <w:r>
-        <w:rPr>
-          <w:rFonts w:hint="cs"/>
-          <w:rtl/>
-        </w:rPr>
-        <w:t xml:space="preserve"> ניגש ל-</w:t>
-      </w:r>
-      <w:proofErr w:type="spellStart"/>
-      <w:r>
-        <w:t>FolderBrowser</w:t>
-      </w:r>
-      <w:proofErr w:type="spellEnd"/>
-      <w:r>
-        <w:rPr>
-          <w:rFonts w:hint="cs"/>
-          <w:rtl/>
-        </w:rPr>
-        <w:t xml:space="preserve"> כדי לקבל את המיקום אליו התמונות יישמרו.</w:t>
-      </w:r>
-    </w:p>
-    <w:p>
-      <w:pPr>
-        <w:spacing w:after="0" w:line="240" w:lineRule="auto"/>
-        <w:ind w:right="720"/>
-        <w:rPr>
-          <w:rtl/>
-        </w:rPr>
-      </w:pPr>
-      <w:r>
-        <w:rPr>
-          <w:rFonts w:hint="cs"/>
-          <w:rtl/>
-        </w:rPr>
-        <w:t xml:space="preserve">בעזרת </w:t>
-      </w:r>
-      <w:proofErr w:type="spellStart"/>
-      <w:r>
-        <w:t>FacebookUser</w:t>
-      </w:r>
-      <w:proofErr w:type="spellEnd"/>
-      <w:r>
-        <w:rPr>
-          <w:rFonts w:hint="cs"/>
-          <w:rtl/>
-        </w:rPr>
-        <w:t xml:space="preserve"> נביא את אוסף התמונות באלבום, ועבור כל תמונה שיורדת נעדכן זאת ב-</w:t>
-      </w:r>
-      <w:proofErr w:type="spellStart"/>
-      <w:r>
-        <w:t>AlbumSaverProgress</w:t>
-      </w:r>
-      <w:proofErr w:type="spellEnd"/>
-      <w:r>
-        <w:rPr>
-          <w:rFonts w:hint="cs"/>
-          <w:rtl/>
-        </w:rPr>
-        <w:t>.</w:t>
-      </w:r>
-    </w:p>
-    <w:p>
-      <w:pPr>
-        <w:spacing w:after="0" w:line="240" w:lineRule="auto"/>
-        <w:ind w:right="720"/>
-      </w:pPr>
+      </w:pPr>
+      <w:r>
+        <w:rPr>
+          <w:rFonts w:hint="cs"/>
+          <w:rtl/>
+        </w:rPr>
+        <w:t>על מנת לאבטח את השימוש באלבומי המשתמש רצינו לאפשר גישה לאלבומים ע"י איטורטר בלבד, כלומר שלא יוכלו להוסיף, להוריד או לרוקן את הרשימה.</w:t>
+      </w:r>
+      <w:r>
+        <w:rPr>
+          <w:rtl/>
+        </w:rPr>
+        <w:br/>
+      </w:r>
     </w:p>
     <w:p>
       <w:pPr>
@@ -987,9 +1096,14 @@
           <w:numId w:val="1"/>
         </w:numPr>
         <w:spacing w:after="0" w:line="240" w:lineRule="auto"/>
-      </w:pPr>
-      <w:r>
-        <w:t>Sequence Diagram</w:t>
+        <w:ind w:right="0"/>
+      </w:pPr>
+      <w:r>
+        <w:rPr>
+          <w:rFonts w:hint="cs"/>
+          <w:rtl/>
+        </w:rPr>
+        <w:t>אופן המימוש:</w:t>
       </w:r>
     </w:p>
     <w:p>
@@ -997,25 +1111,68 @@
         <w:spacing w:after="0" w:line="240" w:lineRule="auto"/>
         <w:ind w:right="720"/>
         <w:rPr>
-          <w:rtl/>
-        </w:rPr>
-      </w:pPr>
-      <w:r>
-        <w:rPr>
-          <w:rFonts w:hint="cs"/>
-          <w:rtl/>
-        </w:rPr>
-        <w:t>[</w:t>
-      </w:r>
-      <w:r>
-        <w:t>sequence diagram</w:t>
-      </w:r>
-      <w:r>
-        <w:rPr>
-          <w:rFonts w:hint="cs"/>
-          <w:rtl/>
-        </w:rPr>
-        <w:t xml:space="preserve"> שמציגה את התהליך שקשור לתבנית והאינטראקציה בין המחלקות]</w:t>
+          <w:rFonts w:hint="cs"/>
+          <w:rtl/>
+        </w:rPr>
+      </w:pPr>
+      <w:r>
+        <w:rPr>
+          <w:rFonts w:hint="cs"/>
+          <w:rtl/>
+        </w:rPr>
+        <w:t xml:space="preserve">במחלקה </w:t>
+      </w:r>
+      <w:proofErr w:type="spellStart"/>
+      <w:r>
+        <w:t>FacebookUser</w:t>
+      </w:r>
+      <w:proofErr w:type="spellEnd"/>
+      <w:r>
+        <w:rPr>
+          <w:rFonts w:hint="cs"/>
+          <w:rtl/>
+        </w:rPr>
+        <w:t xml:space="preserve"> כאשר מבקשים את ה-</w:t>
+      </w:r>
+      <w:r>
+        <w:t>Property</w:t>
+      </w:r>
+      <w:r>
+        <w:rPr>
+          <w:rFonts w:hint="cs"/>
+          <w:rtl/>
+        </w:rPr>
+        <w:t xml:space="preserve"> הרשימה </w:t>
+      </w:r>
+      <w:r>
+        <w:t>Albums</w:t>
+      </w:r>
+      <w:r>
+        <w:rPr>
+          <w:rFonts w:hint="cs"/>
+          <w:rtl/>
+        </w:rPr>
+        <w:t xml:space="preserve"> עטפנו ב-</w:t>
+      </w:r>
+      <w:r>
+        <w:t>Enumerator</w:t>
+      </w:r>
+      <w:r>
+        <w:rPr>
+          <w:rFonts w:hint="cs"/>
+          <w:rtl/>
+        </w:rPr>
+        <w:t xml:space="preserve"> ואותו החזרנו כשה-</w:t>
+      </w:r>
+      <w:r>
+        <w:t>client</w:t>
+      </w:r>
+      <w:r>
+        <w:rPr>
+          <w:rFonts w:hint="cs"/>
+          <w:rtl/>
+        </w:rPr>
+        <w:t xml:space="preserve"> ביקש את אלבומי המשתמש.</w:t>
       </w:r>
     </w:p>
     <w:p>
@@ -1137,6 +1294,13 @@
           <w:rtl/>
         </w:rPr>
       </w:pPr>
+      <w:r>
+        <w:rPr>
+          <w:rFonts w:hint="cs"/>
+          <w:rtl/>
+        </w:rPr>
+        <w:t>\</w:t>
+      </w:r>
     </w:p>
     <w:p>
       <w:pPr>
@@ -1154,36 +1318,6 @@
         <w:ind w:right="720"/>
         <w:rPr>
           <w:rFonts w:hint="cs"/>
-          <w:rtl/>
-        </w:rPr>
-      </w:pPr>
-    </w:p>
-    <w:p>
-      <w:pPr>
-        <w:spacing w:after="0" w:line="240" w:lineRule="auto"/>
-        <w:ind w:right="720"/>
-        <w:rPr>
-          <w:rFonts w:hint="cs"/>
-          <w:rtl/>
-        </w:rPr>
-      </w:pPr>
-    </w:p>
-    <w:p>
-      <w:pPr>
-        <w:spacing w:after="0" w:line="240" w:lineRule="auto"/>
-        <w:ind w:right="720"/>
-        <w:rPr>
-          <w:rFonts w:hint="cs"/>
-          <w:rtl/>
-        </w:rPr>
-      </w:pPr>
-    </w:p>
-    <w:p>
-      <w:pPr>
-        <w:spacing w:after="0" w:line="240" w:lineRule="auto"/>
-        <w:ind w:right="720"/>
-        <w:rPr>
-          <w:rtl/>
         </w:rPr>
       </w:pPr>
     </w:p>
@@ -1196,26 +1330,28 @@
         <w:spacing w:after="0" w:line="240" w:lineRule="auto"/>
       </w:pPr>
       <w:r>
-        <w:t>Class Diagram</w:t>
-      </w:r>
-      <w:r>
-        <w:rPr>
-          <w:rFonts w:hint="cs"/>
-          <w:rtl/>
-        </w:rPr>
-        <w:tab/>
-      </w:r>
-    </w:p>
-    <w:p>
-      <w:r>
-        <w:rPr>
+        <w:t>Sequence Diagram</w:t>
+      </w:r>
+    </w:p>
+    <w:p>
+      <w:pPr>
+        <w:spacing w:after="0" w:line="240" w:lineRule="auto"/>
+        <w:ind w:right="720"/>
+        <w:rPr>
+          <w:rFonts w:hint="cs"/>
+          <w:rtl/>
+        </w:rPr>
+      </w:pPr>
+      <w:r>
+        <w:rPr>
+          <w:rFonts w:hint="cs"/>
           <w:noProof/>
         </w:rPr>
         <w:drawing>
           <wp:inline distT="0" distB="0" distL="0" distR="0">
-            <wp:extent cx="5274310" cy="2681605"/>
-            <wp:effectExtent l="19050" t="0" r="2540" b="0"/>
-            <wp:docPr id="8" name="Picture 7" descr="FacadeCD.JPG"/>
+            <wp:extent cx="5276850" cy="2324100"/>
+            <wp:effectExtent l="0" t="0" r="0" b="0"/>
+            <wp:docPr id="8" name="Picture 8" descr="C:\Schoolwork\Design Patterns\iteratorSequence.png"/>
             <wp:cNvGraphicFramePr>
               <a:graphicFrameLocks xmlns:a="http://schemas.openxmlformats.org/drawingml/2006/main" noChangeAspect="1"/>
             </wp:cNvGraphicFramePr>
@@ -1223,23 +1359,36 @@
               <a:graphicData uri="http://schemas.openxmlformats.org/drawingml/2006/picture">
                 <pic:pic xmlns:pic="http://schemas.openxmlformats.org/drawingml/2006/picture">
                   <pic:nvPicPr>
-                    <pic:cNvPr id="0" name="FacadeCD.JPG"/>
-                    <pic:cNvPicPr/>
+                    <pic:cNvPr id="0" name="Picture 3" descr="C:\Schoolwork\Design Patterns\iteratorSequence.png"/>
+                    <pic:cNvPicPr>
+                      <a:picLocks noChangeAspect="1" noChangeArrowheads="1"/>
+                    </pic:cNvPicPr>
                   </pic:nvPicPr>
                   <pic:blipFill>
-                    <a:blip r:embed="rId11" cstate="print"/>
+                    <a:blip r:embed="rId12">
+                      <a:extLst>
+                        <a:ext uri="{28A0092B-C50C-407E-A947-70E740481C1C}">
+                          <a14:useLocalDpi xmlns:a14="http://schemas.microsoft.com/office/drawing/2010/main" val="0"/>
+                        </a:ext>
+                      </a:extLst>
+                    </a:blip>
+                    <a:srcRect/>
                     <a:stretch>
                       <a:fillRect/>
                     </a:stretch>
                   </pic:blipFill>
-                  <pic:spPr>
+                  <pic:spPr bwMode="auto">
                     <a:xfrm>
                       <a:off x="0" y="0"/>
-                      <a:ext cx="5274310" cy="2681605"/>
+                      <a:ext cx="5276850" cy="2324100"/>
                     </a:xfrm>
                     <a:prstGeom prst="rect">
                       <a:avLst/>
                     </a:prstGeom>
+                    <a:noFill/>
+                    <a:ln>
+                      <a:noFill/>
+                    </a:ln>
                   </pic:spPr>
                 </pic:pic>
               </a:graphicData>
@@ -1250,34 +1399,22 @@
     </w:p>
     <w:p>
       <w:pPr>
-        <w:pStyle w:val="Heading3"/>
-        <w:rPr>
-          <w:rtl/>
-        </w:rPr>
-      </w:pPr>
-      <w:r>
-        <w:rPr>
-          <w:rFonts w:hint="cs"/>
-          <w:rtl/>
-        </w:rPr>
-        <w:t xml:space="preserve">תבנית מס' 3 </w:t>
-      </w:r>
-      <w:r>
-        <w:rPr>
-          <w:rtl/>
-        </w:rPr>
-        <w:t>–</w:t>
-      </w:r>
-      <w:r>
-        <w:rPr>
-          <w:rFonts w:hint="cs"/>
-          <w:rtl/>
-        </w:rPr>
-        <w:t xml:space="preserve"> </w:t>
-      </w:r>
-      <w:r>
-        <w:t>Proxy</w:t>
-      </w:r>
+        <w:spacing w:after="0" w:line="240" w:lineRule="auto"/>
+        <w:ind w:right="720"/>
+        <w:rPr>
+          <w:rFonts w:hint="cs"/>
+          <w:rtl/>
+        </w:rPr>
+      </w:pPr>
+    </w:p>
+    <w:p>
+      <w:pPr>
+        <w:spacing w:after="0" w:line="240" w:lineRule="auto"/>
+        <w:ind w:right="720"/>
+        <w:rPr>
+          <w:rtl/>
+        </w:rPr>
+      </w:pPr>
     </w:p>
     <w:p>
       <w:pPr>
@@ -1286,225 +1423,8 @@
           <w:numId w:val="1"/>
         </w:numPr>
         <w:spacing w:after="0" w:line="240" w:lineRule="auto"/>
-        <w:ind w:right="0"/>
-      </w:pPr>
-      <w:r>
-        <w:rPr>
-          <w:rFonts w:hint="cs"/>
-          <w:rtl/>
-        </w:rPr>
-        <w:t>סיבת הבחירה / שימוש בתבנית:</w:t>
-      </w:r>
-    </w:p>
-    <w:p>
-      <w:pPr>
-        <w:spacing w:after="0" w:line="240" w:lineRule="auto"/>
-        <w:ind w:right="720"/>
-      </w:pPr>
-      <w:r>
-        <w:rPr>
-          <w:rFonts w:hint="cs"/>
-          <w:rtl/>
-        </w:rPr>
-        <w:t xml:space="preserve">לצורך מימוש הפיצ'ר של הורדת אלבום תמונות רצינו פקד אשר יתפקד כמו </w:t>
-      </w:r>
-      <w:proofErr w:type="spellStart"/>
-      <w:r>
-        <w:t>PictureBox</w:t>
-      </w:r>
-      <w:proofErr w:type="spellEnd"/>
-      <w:r>
-        <w:rPr>
-          <w:rFonts w:hint="cs"/>
-          <w:rtl/>
-        </w:rPr>
-        <w:t xml:space="preserve">, אולם יתן גם יכולת סימון למשתמש באופן פשוט ומקובל, על כן היה צורך לצרף </w:t>
-      </w:r>
-      <w:proofErr w:type="spellStart"/>
-      <w:r>
-        <w:t>CheckBox</w:t>
-      </w:r>
-      <w:proofErr w:type="spellEnd"/>
-      <w:r>
-        <w:rPr>
-          <w:rFonts w:hint="cs"/>
-          <w:rtl/>
-        </w:rPr>
-        <w:t xml:space="preserve"> ל-</w:t>
-      </w:r>
-      <w:proofErr w:type="spellStart"/>
-      <w:r>
-        <w:t>PictureBox</w:t>
-      </w:r>
-      <w:proofErr w:type="spellEnd"/>
-      <w:r>
-        <w:rPr>
-          <w:rFonts w:hint="cs"/>
-          <w:rtl/>
-        </w:rPr>
-        <w:t xml:space="preserve">, כלומר פרוקסי היורש ממחלקה קיימת ובכך מספק שירותים זהים בתוספת יכולת נוספת המולבשת על אותן תכונות של מחלקת האב. </w:t>
-      </w:r>
-      <w:r>
-        <w:rPr>
-          <w:rtl/>
-        </w:rPr>
-        <w:br/>
-      </w:r>
-    </w:p>
-    <w:p>
-      <w:pPr>
-        <w:numPr>
-          <w:ilvl w:val="0"/>
-          <w:numId w:val="1"/>
-        </w:numPr>
-        <w:spacing w:after="0" w:line="240" w:lineRule="auto"/>
-        <w:ind w:right="0"/>
-      </w:pPr>
-      <w:r>
-        <w:rPr>
-          <w:rFonts w:hint="cs"/>
-          <w:rtl/>
-        </w:rPr>
-        <w:t>אופן המימוש:</w:t>
-      </w:r>
-    </w:p>
-    <w:p>
-      <w:pPr>
-        <w:spacing w:after="0" w:line="240" w:lineRule="auto"/>
-        <w:ind w:right="720"/>
-      </w:pPr>
-      <w:r>
-        <w:rPr>
-          <w:rFonts w:hint="cs"/>
-          <w:rtl/>
-        </w:rPr>
-        <w:t xml:space="preserve">המחלקה </w:t>
-      </w:r>
-      <w:proofErr w:type="spellStart"/>
-      <w:r>
-        <w:t>AlbumCover</w:t>
-      </w:r>
-      <w:proofErr w:type="spellEnd"/>
-      <w:r>
-        <w:t xml:space="preserve"> </w:t>
-      </w:r>
-      <w:r>
-        <w:rPr>
-          <w:rFonts w:hint="cs"/>
-          <w:rtl/>
-        </w:rPr>
-        <w:t xml:space="preserve"> הינה מחלקה היורשת מ-</w:t>
-      </w:r>
-      <w:proofErr w:type="spellStart"/>
-      <w:r>
-        <w:t>GroupBox</w:t>
-      </w:r>
-      <w:proofErr w:type="spellEnd"/>
-      <w:r>
-        <w:rPr>
-          <w:rFonts w:hint="cs"/>
-          <w:rtl/>
-        </w:rPr>
-        <w:t xml:space="preserve"> ומאגדת בתוכה </w:t>
-      </w:r>
-      <w:proofErr w:type="spellStart"/>
-      <w:r>
-        <w:t>PictureBox</w:t>
-      </w:r>
-      <w:proofErr w:type="spellEnd"/>
-      <w:r>
-        <w:rPr>
-          <w:rFonts w:hint="cs"/>
-          <w:rtl/>
-        </w:rPr>
-        <w:t xml:space="preserve">, </w:t>
-      </w:r>
-      <w:proofErr w:type="spellStart"/>
-      <w:r>
-        <w:t>CheckBox</w:t>
-      </w:r>
-      <w:proofErr w:type="spellEnd"/>
-      <w:r>
-        <w:rPr>
-          <w:rFonts w:hint="cs"/>
-          <w:rtl/>
-        </w:rPr>
-        <w:t xml:space="preserve"> ופעולות נוספות. המחלקה בונה את רכיב הפרוקסי הנ"ל בקונסטרקטור שלה ומשלבת מעט תכונות נוספות כגון העלאה של תמונת האלבום, חיווי האם האלבום נבחר וכו'.</w:t>
-      </w:r>
-    </w:p>
-    <w:p>
-      <w:pPr>
-        <w:numPr>
-          <w:ilvl w:val="0"/>
-          <w:numId w:val="1"/>
-        </w:numPr>
-        <w:spacing w:after="0" w:line="240" w:lineRule="auto"/>
-      </w:pPr>
-      <w:r>
-        <w:t>Sequence Diagram</w:t>
-      </w:r>
-      <w:r>
-        <w:rPr>
-          <w:rFonts w:hint="cs"/>
-          <w:noProof/>
-          <w:rtl/>
-        </w:rPr>
-        <w:drawing>
-          <wp:inline distT="0" distB="0" distL="0" distR="0">
-            <wp:extent cx="4518901" cy="4119588"/>
-            <wp:effectExtent l="19050" t="0" r="0" b="0"/>
-            <wp:docPr id="13" name="Picture 11" descr="ProxySD.JPG"/>
-            <wp:cNvGraphicFramePr>
-              <a:graphicFrameLocks xmlns:a="http://schemas.openxmlformats.org/drawingml/2006/main" noChangeAspect="1"/>
-            </wp:cNvGraphicFramePr>
-            <a:graphic xmlns:a="http://schemas.openxmlformats.org/drawingml/2006/main">
-              <a:graphicData uri="http://schemas.openxmlformats.org/drawingml/2006/picture">
-                <pic:pic xmlns:pic="http://schemas.openxmlformats.org/drawingml/2006/picture">
-                  <pic:nvPicPr>
-                    <pic:cNvPr id="0" name="ProxySD.JPG"/>
-                    <pic:cNvPicPr/>
-                  </pic:nvPicPr>
-                  <pic:blipFill>
-                    <a:blip r:embed="rId12" cstate="print"/>
-                    <a:stretch>
-                      <a:fillRect/>
-                    </a:stretch>
-                  </pic:blipFill>
-                  <pic:spPr>
-                    <a:xfrm>
-                      <a:off x="0" y="0"/>
-                      <a:ext cx="4523646" cy="4123913"/>
-                    </a:xfrm>
-                    <a:prstGeom prst="rect">
-                      <a:avLst/>
-                    </a:prstGeom>
-                  </pic:spPr>
-                </pic:pic>
-              </a:graphicData>
-            </a:graphic>
-          </wp:inline>
-        </w:drawing>
-      </w:r>
-    </w:p>
-    <w:p>
-      <w:pPr>
-        <w:spacing w:after="0" w:line="240" w:lineRule="auto"/>
-        <w:ind w:right="720"/>
-        <w:rPr>
-          <w:rtl/>
-        </w:rPr>
-      </w:pPr>
-    </w:p>
-    <w:p>
-      <w:pPr>
-        <w:numPr>
-          <w:ilvl w:val="0"/>
-          <w:numId w:val="1"/>
-        </w:numPr>
-        <w:spacing w:after="0" w:line="240" w:lineRule="auto"/>
-      </w:pPr>
-      <w:r>
-        <w:lastRenderedPageBreak/>
+      </w:pPr>
+      <w:r>
         <w:t>Class Diagram</w:t>
       </w:r>
       <w:r>
@@ -1517,411 +1437,70 @@
     </w:p>
     <w:p>
       <w:pPr>
-        <w:spacing w:after="0" w:line="240" w:lineRule="auto"/>
-        <w:ind w:left="720"/>
-      </w:pPr>
-    </w:p>
-    <w:p>
-      <w:r>
-        <w:rPr>
-          <w:noProof/>
-          <w:rtl/>
-        </w:rPr>
-        <w:drawing>
-          <wp:inline distT="0" distB="0" distL="0" distR="0">
-            <wp:extent cx="5274310" cy="4095750"/>
-            <wp:effectExtent l="19050" t="0" r="2540" b="0"/>
-            <wp:docPr id="9" name="Picture 8" descr="ProxyCD.JPG"/>
-            <wp:cNvGraphicFramePr>
-              <a:graphicFrameLocks xmlns:a="http://schemas.openxmlformats.org/drawingml/2006/main" noChangeAspect="1"/>
-            </wp:cNvGraphicFramePr>
-            <a:graphic xmlns:a="http://schemas.openxmlformats.org/drawingml/2006/main">
-              <a:graphicData uri="http://schemas.openxmlformats.org/drawingml/2006/picture">
-                <pic:pic xmlns:pic="http://schemas.openxmlformats.org/drawingml/2006/picture">
-                  <pic:nvPicPr>
-                    <pic:cNvPr id="0" name="ProxyCD.JPG"/>
-                    <pic:cNvPicPr/>
-                  </pic:nvPicPr>
-                  <pic:blipFill>
-                    <a:blip r:embed="rId13" cstate="print"/>
-                    <a:stretch>
-                      <a:fillRect/>
-                    </a:stretch>
-                  </pic:blipFill>
-                  <pic:spPr>
-                    <a:xfrm>
-                      <a:off x="0" y="0"/>
-                      <a:ext cx="5274310" cy="4095750"/>
-                    </a:xfrm>
-                    <a:prstGeom prst="rect">
-                      <a:avLst/>
-                    </a:prstGeom>
-                  </pic:spPr>
-                </pic:pic>
-              </a:graphicData>
-            </a:graphic>
-          </wp:inline>
-        </w:drawing>
-      </w:r>
+        <w:rPr>
+          <w:rtl/>
+        </w:rPr>
+      </w:pPr>
+      <w:r>
+        <w:rPr>
+          <w:rFonts w:hint="cs"/>
+          <w:rtl/>
+        </w:rPr>
+        <w:t>[</w:t>
+      </w:r>
+      <w:r>
+        <w:t>class diagram</w:t>
+      </w:r>
+      <w:r>
+        <w:rPr>
+          <w:rFonts w:hint="cs"/>
+          <w:rtl/>
+        </w:rPr>
+        <w:t xml:space="preserve"> שמתארת את המחלקות שלכם שמעורבות בתבנית (תיאור מלא שכולל </w:t>
+      </w:r>
+      <w:r>
+        <w:t>Properties</w:t>
+      </w:r>
+      <w:r>
+        <w:rPr>
+          <w:rFonts w:hint="cs"/>
+          <w:rtl/>
+        </w:rPr>
+        <w:t xml:space="preserve"> ו- </w:t>
+      </w:r>
+      <w:r>
+        <w:t>Methods</w:t>
+      </w:r>
+      <w:r>
+        <w:rPr>
+          <w:rFonts w:hint="cs"/>
+          <w:rtl/>
+        </w:rPr>
+        <w:t>) והיחסים ביניהם (תאור מלא עבור כל יחס כפי שלמדנו בכיתה). עבור כל מחלקה שלכם, כיתבו מי המקבילה שלה (אם יש כזו) בתבנית (</w:t>
+      </w:r>
+      <w:r>
+        <w:t>Pattern</w:t>
+      </w:r>
+      <w:r>
+        <w:rPr>
+          <w:rFonts w:hint="cs"/>
+          <w:rtl/>
+        </w:rPr>
+        <w:t>) שבחרתם</w:t>
+      </w:r>
+    </w:p>
+    <w:p>
+      <w:pPr>
+        <w:rPr>
+          <w:rtl/>
+        </w:rPr>
+      </w:pPr>
     </w:p>
     <w:p>
       <w:pPr>
         <w:pStyle w:val="Heading3"/>
-        <w:contextualSpacing/>
-        <w:rPr>
-          <w:rtl/>
-        </w:rPr>
-      </w:pPr>
-      <w:r>
-        <w:rPr>
-          <w:rFonts w:hint="cs"/>
-          <w:rtl/>
-        </w:rPr>
-        <w:t>עבודה אסינכרונית</w:t>
-      </w:r>
-    </w:p>
-    <w:p>
-      <w:pPr>
-        <w:contextualSpacing/>
-        <w:rPr>
-          <w:rtl/>
-        </w:rPr>
-      </w:pPr>
-    </w:p>
-    <w:p>
-      <w:pPr>
-        <w:contextualSpacing/>
-        <w:rPr>
-          <w:rtl/>
-        </w:rPr>
-      </w:pPr>
-      <w:r>
-        <w:rPr>
-          <w:rFonts w:hint="cs"/>
-          <w:rtl/>
-        </w:rPr>
-        <w:t xml:space="preserve">כאשר המשתמש מבקש לעשות </w:t>
-      </w:r>
-      <w:r>
-        <w:t>Login</w:t>
-      </w:r>
-      <w:r>
-        <w:rPr>
-          <w:rFonts w:hint="cs"/>
-          <w:rtl/>
-        </w:rPr>
-        <w:t>, מתבצעת פעולת תקשורת עם שרתי פייסבוק.</w:t>
-      </w:r>
-    </w:p>
-    <w:p>
-      <w:pPr>
-        <w:contextualSpacing/>
-        <w:rPr>
-          <w:rtl/>
-        </w:rPr>
-      </w:pPr>
-      <w:r>
-        <w:rPr>
-          <w:rFonts w:hint="cs"/>
-          <w:rtl/>
-        </w:rPr>
-        <w:t xml:space="preserve">בזמן התקשורת </w:t>
-      </w:r>
-      <w:r>
-        <w:rPr>
-          <w:rFonts w:hint="cs"/>
-          <w:rtl/>
-        </w:rPr>
-        <w:t>ה-</w:t>
-      </w:r>
-      <w:r>
-        <w:t>UI</w:t>
-      </w:r>
-      <w:r>
-        <w:rPr>
-          <w:rFonts w:hint="cs"/>
-          <w:rtl/>
-        </w:rPr>
-        <w:t xml:space="preserve"> היה במצב </w:t>
-      </w:r>
-      <w:r>
-        <w:t>blocking</w:t>
-      </w:r>
-      <w:r>
-        <w:rPr>
-          <w:rFonts w:hint="cs"/>
-          <w:rtl/>
-        </w:rPr>
-        <w:t>, כלומר לא ניתן להזיז את החלון או לסגור אותו, בעצם החלון קפאה.</w:t>
-      </w:r>
-    </w:p>
-    <w:p>
-      <w:pPr>
-        <w:contextualSpacing/>
-        <w:rPr>
-          <w:rtl/>
-        </w:rPr>
-      </w:pPr>
-      <w:r>
-        <w:rPr>
-          <w:rFonts w:hint="cs"/>
-          <w:rtl/>
-        </w:rPr>
-        <w:t xml:space="preserve">בכדי לפתור את הבעיה, </w:t>
-      </w:r>
-    </w:p>
-    <w:p>
-      <w:pPr>
-        <w:contextualSpacing/>
-        <w:rPr>
-          <w:rtl/>
-        </w:rPr>
-      </w:pPr>
-      <w:r>
-        <w:rPr>
-          <w:rFonts w:hint="cs"/>
-          <w:rtl/>
-        </w:rPr>
-        <w:t xml:space="preserve">פרט לכך שהעברנו את כל לוגיקת ההתחברות לפייסבוק למחלקה נפרדת בשם </w:t>
-      </w:r>
-      <w:proofErr w:type="spellStart"/>
-      <w:r>
-        <w:t>FacebookUser</w:t>
-      </w:r>
-      <w:proofErr w:type="spellEnd"/>
-      <w:r>
-        <w:rPr>
-          <w:rFonts w:hint="cs"/>
-          <w:rtl/>
-        </w:rPr>
-        <w:t xml:space="preserve">, הוספנו מתודת </w:t>
-      </w:r>
-      <w:r>
-        <w:t>Login</w:t>
-      </w:r>
-      <w:r>
-        <w:rPr>
-          <w:rFonts w:hint="cs"/>
-          <w:rtl/>
-        </w:rPr>
-        <w:t xml:space="preserve"> המקבלת כפרמטר מתודת -  </w:t>
-      </w:r>
-      <w:r>
-        <w:t>Action&lt;</w:t>
-      </w:r>
-      <w:proofErr w:type="spellStart"/>
-      <w:r>
-        <w:t>bool</w:t>
-      </w:r>
-      <w:proofErr w:type="spellEnd"/>
-      <w:r>
-        <w:t xml:space="preserve">&gt; </w:t>
-      </w:r>
-      <w:proofErr w:type="spellStart"/>
-      <w:r>
-        <w:t>i_ActionSuccess</w:t>
-      </w:r>
-      <w:proofErr w:type="spellEnd"/>
-      <w:r>
-        <w:rPr>
-          <w:rFonts w:hint="cs"/>
-          <w:rtl/>
-        </w:rPr>
-        <w:t>.</w:t>
-      </w:r>
-    </w:p>
-    <w:p>
-      <w:pPr>
-        <w:contextualSpacing/>
-        <w:rPr>
-          <w:rtl/>
-        </w:rPr>
-      </w:pPr>
-      <w:r>
-        <w:rPr>
-          <w:rFonts w:hint="cs"/>
-          <w:rtl/>
-        </w:rPr>
-        <w:t xml:space="preserve">במימוש </w:t>
-      </w:r>
-      <w:r>
-        <w:t>Login</w:t>
-      </w:r>
-      <w:r>
-        <w:rPr>
-          <w:rFonts w:hint="cs"/>
-          <w:rtl/>
-        </w:rPr>
-        <w:t xml:space="preserve"> השתמשנו ב-</w:t>
-      </w:r>
-      <w:r>
-        <w:t>Thread</w:t>
-      </w:r>
-      <w:r>
-        <w:rPr>
-          <w:rFonts w:hint="cs"/>
-          <w:rtl/>
-        </w:rPr>
-        <w:t xml:space="preserve"> נוסף על מנת לבצע את התקשורת מול פייסבוק,</w:t>
-      </w:r>
-    </w:p>
-    <w:p>
-      <w:pPr>
-        <w:contextualSpacing/>
-        <w:rPr>
-          <w:rtl/>
-        </w:rPr>
-      </w:pPr>
-      <w:r>
-        <w:rPr>
-          <w:rFonts w:hint="cs"/>
-          <w:rtl/>
-        </w:rPr>
-        <w:t>זה כבר פתר את בעית ה-</w:t>
-      </w:r>
-      <w:r>
-        <w:t>Blocking</w:t>
-      </w:r>
-      <w:r>
-        <w:rPr>
-          <w:rFonts w:hint="cs"/>
-          <w:rtl/>
-        </w:rPr>
-        <w:t>.</w:t>
-      </w:r>
-    </w:p>
-    <w:p>
-      <w:pPr>
-        <w:contextualSpacing/>
-        <w:rPr>
-          <w:rtl/>
-        </w:rPr>
-      </w:pPr>
-      <w:r>
-        <w:rPr>
-          <w:rFonts w:hint="cs"/>
-          <w:rtl/>
-        </w:rPr>
-        <w:t>רצינו בנוסף לבצע שינוים ב-</w:t>
-      </w:r>
-      <w:r>
-        <w:t xml:space="preserve">UI </w:t>
-      </w:r>
-      <w:r>
-        <w:rPr>
-          <w:rFonts w:hint="cs"/>
-          <w:rtl/>
-        </w:rPr>
-        <w:t xml:space="preserve"> כאשר הפעולה הסתיימה, בין אם זו הצליחה או לא, ולכן בסיום מתודת </w:t>
-      </w:r>
-      <w:r>
-        <w:t>Login</w:t>
-      </w:r>
-      <w:r>
-        <w:rPr>
-          <w:rFonts w:hint="cs"/>
-          <w:rtl/>
-        </w:rPr>
-        <w:t xml:space="preserve"> יש קריאה ל-</w:t>
-      </w:r>
-      <w:proofErr w:type="spellStart"/>
-      <w:r>
-        <w:t>i_ActionSuccess</w:t>
-      </w:r>
-      <w:proofErr w:type="spellEnd"/>
-      <w:r>
-        <w:rPr>
-          <w:rFonts w:hint="cs"/>
-          <w:rtl/>
-        </w:rPr>
-        <w:t xml:space="preserve"> עם פרמטר בוליאני המעיד על הצלחה.</w:t>
-      </w:r>
-    </w:p>
-    <w:p>
-      <w:pPr>
-        <w:contextualSpacing/>
-        <w:rPr>
-          <w:rtl/>
-        </w:rPr>
-      </w:pPr>
-      <w:r>
-        <w:rPr>
-          <w:rFonts w:hint="cs"/>
-          <w:rtl/>
-        </w:rPr>
-        <w:t>לסיום -</w:t>
-      </w:r>
-      <w:r>
-        <w:rPr>
-          <w:rFonts w:hint="cs"/>
-          <w:rtl/>
-        </w:rPr>
-        <w:t xml:space="preserve"> דאגנו לכך שהמתודות שמשפיעות על ה-</w:t>
-      </w:r>
-      <w:r>
-        <w:t>UI</w:t>
-      </w:r>
-      <w:r>
-        <w:rPr>
-          <w:rFonts w:hint="cs"/>
-          <w:rtl/>
-        </w:rPr>
-        <w:t xml:space="preserve"> בעקבות הפעולה יקראו בעזרת </w:t>
-      </w:r>
-      <w:r>
-        <w:t>Invoke</w:t>
-      </w:r>
-      <w:r>
-        <w:rPr>
-          <w:rFonts w:hint="cs"/>
-          <w:rtl/>
-        </w:rPr>
-        <w:t xml:space="preserve">, </w:t>
-      </w:r>
-    </w:p>
-    <w:p>
-      <w:pPr>
-        <w:contextualSpacing/>
-        <w:rPr>
-          <w:rtl/>
-        </w:rPr>
-      </w:pPr>
-      <w:r>
-        <w:rPr>
-          <w:rFonts w:hint="cs"/>
-          <w:rtl/>
-        </w:rPr>
-        <w:t>כיוון שהפעולות הללו עדיין מתבצעות</w:t>
-      </w:r>
-      <w:r>
-        <w:rPr>
-          <w:rFonts w:hint="cs"/>
-          <w:rtl/>
-        </w:rPr>
-        <w:t xml:space="preserve"> </w:t>
-      </w:r>
-      <w:r>
-        <w:rPr>
-          <w:rFonts w:hint="cs"/>
-          <w:rtl/>
-        </w:rPr>
-        <w:t>על ה-</w:t>
-      </w:r>
-      <w:r>
-        <w:t>Thread</w:t>
-      </w:r>
-      <w:r>
-        <w:rPr>
-          <w:rFonts w:hint="cs"/>
-          <w:rtl/>
-        </w:rPr>
-        <w:t xml:space="preserve"> שייצרנו.</w:t>
-      </w:r>
-    </w:p>
-    <w:p>
-      <w:pPr>
-        <w:contextualSpacing/>
-        <w:rPr>
+        <w:rPr>
+          <w:rFonts w:hint="cs"/>
           <w:rtl/>
         </w:rPr>
       </w:pPr>
@@ -1930,111 +1509,51 @@
       <w:pPr>
         <w:pStyle w:val="Heading3"/>
         <w:rPr>
-          <w:rtl/>
-        </w:rPr>
-      </w:pPr>
-      <w:r>
-        <w:rPr>
-          <w:rFonts w:hint="cs"/>
-          <w:rtl/>
-        </w:rPr>
-        <w:t xml:space="preserve">עבודה עם </w:t>
-      </w:r>
-      <w:r>
-        <w:t>Data-Binding</w:t>
-      </w:r>
-    </w:p>
-    <w:p>
-      <w:pPr>
-        <w:rPr>
-          <w:rtl/>
-        </w:rPr>
-      </w:pPr>
-    </w:p>
-    <w:p>
-      <w:r>
-        <w:rPr>
-          <w:rFonts w:hint="cs"/>
-          <w:rtl/>
-        </w:rPr>
-        <w:t xml:space="preserve">לצורך עבודה עם </w:t>
-      </w:r>
-      <w:r>
-        <w:t>Data-Binding</w:t>
-      </w:r>
-      <w:r>
-        <w:rPr>
-          <w:rFonts w:hint="cs"/>
-          <w:rtl/>
-        </w:rPr>
-        <w:t xml:space="preserve"> הרחבנו את ממשק האפליקציה בתחום של רשימת החברים. כעת בחירה של חבר מתוך הרשימה ב-</w:t>
-      </w:r>
-      <w:proofErr w:type="spellStart"/>
-      <w:r>
-        <w:t>listBox</w:t>
-      </w:r>
-      <w:proofErr w:type="spellEnd"/>
-      <w:r>
-        <w:rPr>
-          <w:rFonts w:hint="cs"/>
-          <w:rtl/>
-        </w:rPr>
-        <w:t xml:space="preserve"> המתאים מאפשרת לראות נתונים על אותו חבר כגון, תמונתו,</w:t>
-      </w:r>
-      <w:r>
-        <w:rPr>
-          <w:rFonts w:hint="cs"/>
-          <w:rtl/>
-        </w:rPr>
-        <w:t xml:space="preserve"> שם מלא, יום הולדת, אימייל, קישור ועוד.</w:t>
-      </w:r>
-      <w:r>
-        <w:rPr>
-          <w:rtl/>
-        </w:rPr>
-        <w:br/>
-      </w:r>
-      <w:r>
-        <w:rPr>
-          <w:rFonts w:hint="cs"/>
-          <w:rtl/>
-        </w:rPr>
-        <w:t xml:space="preserve">הכל ממומש בצורת </w:t>
-      </w:r>
-      <w:r>
-        <w:t>Two-Way Automatic Data Binding</w:t>
-      </w:r>
-      <w:r>
-        <w:rPr>
-          <w:rFonts w:hint="cs"/>
-          <w:rtl/>
-        </w:rPr>
-        <w:t xml:space="preserve"> כאשר האובייקט הינו </w:t>
-      </w:r>
-      <w:r>
-        <w:t>User</w:t>
-      </w:r>
-      <w:r>
-        <w:rPr>
-          <w:rFonts w:hint="cs"/>
-          <w:rtl/>
-        </w:rPr>
-        <w:t xml:space="preserve"> (שכן כל חבר הוא יוזר פייסבוק המתקבל מרשימת החברים) ומקור המידע הינו כאמור</w:t>
-      </w:r>
-      <w:r>
-        <w:t xml:space="preserve"> </w:t>
-      </w:r>
-      <w:r>
-        <w:rPr>
-          <w:rFonts w:hint="cs"/>
-          <w:rtl/>
-        </w:rPr>
-        <w:t>הליסט-בוקס של החברים.</w:t>
-      </w:r>
+          <w:rFonts w:hint="cs"/>
+          <w:rtl/>
+        </w:rPr>
+      </w:pPr>
+    </w:p>
+    <w:p>
+      <w:pPr>
+        <w:pStyle w:val="Heading3"/>
+        <w:rPr>
+          <w:rFonts w:hint="cs"/>
+          <w:rtl/>
+        </w:rPr>
+      </w:pPr>
+      <w:bookmarkStart w:id="0" w:name="_GoBack"/>
+    </w:p>
+    <w:bookmarkEnd w:id="0"/>
+    <w:p>
+      <w:pPr>
+        <w:pStyle w:val="Heading3"/>
+        <w:rPr>
+          <w:rFonts w:hint="cs"/>
+          <w:rtl/>
+        </w:rPr>
+      </w:pPr>
+    </w:p>
+    <w:p>
+      <w:pPr>
+        <w:rPr>
+          <w:rFonts w:hint="cs"/>
+          <w:rtl/>
+        </w:rPr>
+      </w:pPr>
+    </w:p>
+    <w:p>
+      <w:pPr>
+        <w:pStyle w:val="Heading3"/>
+        <w:rPr>
+          <w:rFonts w:hint="cs"/>
+          <w:rtl/>
+        </w:rPr>
+      </w:pPr>
     </w:p>
     <w:sectPr>
-      <w:headerReference w:type="default" r:id="rId14"/>
-      <w:footerReference w:type="default" r:id="rId15"/>
+      <w:headerReference w:type="default" r:id="rId13"/>
+      <w:footerReference w:type="default" r:id="rId14"/>
       <w:pgSz w:w="11906" w:h="16838"/>
       <w:pgMar w:top="825" w:right="1800" w:bottom="426" w:left="1800" w:header="142" w:footer="271" w:gutter="0"/>
       <w:cols w:space="708"/>
@@ -2047,7 +1566,7 @@
 </file>
 
 <file path=word/endnotes.xml><?xml version="1.0" encoding="utf-8"?>
-<w:endnotes xmlns:ve="http://schemas.openxmlformats.org/markup-compatibility/2006" xmlns:o="urn:schemas-microsoft-com:office:office" xmlns:r="http://schemas.openxmlformats.org/officeDocument/2006/relationships" xmlns:m="http://schemas.openxmlformats.org/officeDocument/2006/math" xmlns:v="urn:schemas-microsoft-com:vml" xmlns:wp="http://schemas.openxmlformats.org/drawingml/2006/wordprocessingDrawing" xmlns:w10="urn:schemas-microsoft-com:office:word" xmlns:w="http://schemas.openxmlformats.org/wordprocessingml/2006/main" xmlns:wne="http://schemas.microsoft.com/office/word/2006/wordml">
+<w:endnotes xmlns:wpc="http://schemas.microsoft.com/office/word/2010/wordprocessingCanvas" xmlns:mc="http://schemas.openxmlformats.org/markup-compatibility/2006" xmlns:o="urn:schemas-microsoft-com:office:office" xmlns:r="http://schemas.openxmlformats.org/officeDocument/2006/relationships" xmlns:m="http://schemas.openxmlformats.org/officeDocument/2006/math" xmlns:v="urn:schemas-microsoft-com:vml" xmlns:wp14="http://schemas.microsoft.com/office/word/2010/wordprocessingDrawing" xmlns:wp="http://schemas.openxmlformats.org/drawingml/2006/wordprocessingDrawing" xmlns:w10="urn:schemas-microsoft-com:office:word" xmlns:w="http://schemas.openxmlformats.org/wordprocessingml/2006/main" xmlns:w14="http://schemas.microsoft.com/office/word/2010/wordml" xmlns:wpg="http://schemas.microsoft.com/office/word/2010/wordprocessingGroup" xmlns:wpi="http://schemas.microsoft.com/office/word/2010/wordprocessingInk" xmlns:wne="http://schemas.microsoft.com/office/word/2006/wordml" xmlns:wps="http://schemas.microsoft.com/office/word/2010/wordprocessingShape" mc:Ignorable="w14 wp14">
   <w:endnote w:type="separator" w:id="-1">
     <w:p>
       <w:pPr>
@@ -2072,7 +1591,7 @@
 </file>
 
 <file path=word/footer1.xml><?xml version="1.0" encoding="utf-8"?>
-<w:ftr xmlns:ve="http://schemas.openxmlformats.org/markup-compatibility/2006" xmlns:o="urn:schemas-microsoft-com:office:office" xmlns:r="http://schemas.openxmlformats.org/officeDocument/2006/relationships" xmlns:m="http://schemas.openxmlformats.org/officeDocument/2006/math" xmlns:v="urn:schemas-microsoft-com:vml" xmlns:wp="http://schemas.openxmlformats.org/drawingml/2006/wordprocessingDrawing" xmlns:w10="urn:schemas-microsoft-com:office:word" xmlns:w="http://schemas.openxmlformats.org/wordprocessingml/2006/main" xmlns:wne="http://schemas.microsoft.com/office/word/2006/wordml">
+<w:ftr xmlns:wpc="http://schemas.microsoft.com/office/word/2010/wordprocessingCanvas" xmlns:mc="http://schemas.openxmlformats.org/markup-compatibility/2006" xmlns:o="urn:schemas-microsoft-com:office:office" xmlns:r="http://schemas.openxmlformats.org/officeDocument/2006/relationships" xmlns:m="http://schemas.openxmlformats.org/officeDocument/2006/math" xmlns:v="urn:schemas-microsoft-com:vml" xmlns:wp14="http://schemas.microsoft.com/office/word/2010/wordprocessingDrawing" xmlns:wp="http://schemas.openxmlformats.org/drawingml/2006/wordprocessingDrawing" xmlns:w10="urn:schemas-microsoft-com:office:word" xmlns:w="http://schemas.openxmlformats.org/wordprocessingml/2006/main" xmlns:w14="http://schemas.microsoft.com/office/word/2010/wordml" xmlns:wpg="http://schemas.microsoft.com/office/word/2010/wordprocessingGroup" xmlns:wpi="http://schemas.microsoft.com/office/word/2010/wordprocessingInk" xmlns:wne="http://schemas.microsoft.com/office/word/2006/wordml" xmlns:wps="http://schemas.microsoft.com/office/word/2010/wordprocessingShape" mc:Ignorable="w14 wp14">
   <w:sdt>
     <w:sdtPr>
       <w:rPr>
@@ -2084,6 +1603,7 @@
         <w:docPartUnique/>
       </w:docPartObj>
     </w:sdtPr>
+    <w:sdtEndPr/>
     <w:sdtContent>
       <w:p>
         <w:pPr>
@@ -2093,69 +1613,282 @@
           <w:rPr>
             <w:noProof/>
           </w:rPr>
-          <w:pict>
-            <v:group id="Group 2" o:spid="_x0000_s4097" style="position:absolute;left:0;text-align:left;margin-left:0;margin-top:0;width:593.55pt;height:15pt;z-index:251770880;mso-width-percent:1000;mso-position-horizontal:center;mso-position-horizontal-relative:page;mso-position-vertical:center;mso-position-vertical-relative:bottom-margin-area;mso-width-percent:1000" coordorigin="-8,14978" coordsize="12255,300" o:gfxdata="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">
-              <v:shapetype id="_x0000_t202" coordsize="21600,21600" o:spt="202" path="m,l,21600r21600,l21600,xe">
-                <v:stroke joinstyle="miter"/>
-                <v:path gradientshapeok="t" o:connecttype="rect"/>
-              </v:shapetype>
-              <v:shape id="Text Box 3" o:spid="_x0000_s4101" type="#_x0000_t202" style="position:absolute;left:782;top:14990;width:659;height:288;visibility:visible" o:gfxdata="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" filled="f" stroked="f">
-                <v:textbox inset="0,0,0,0">
-                  <w:txbxContent>
-                    <w:p>
-                      <w:pPr>
-                        <w:jc w:val="center"/>
-                      </w:pPr>
-                      <w:r>
-                        <w:fldChar w:fldCharType="begin"/>
-                      </w:r>
-                      <w:r>
-                        <w:instrText xml:space="preserve"> PAGE    \* MERGEFORMAT </w:instrText>
-                      </w:r>
-                      <w:r>
-                        <w:fldChar w:fldCharType="separate"/>
-                      </w:r>
-                      <w:r>
-                        <w:rPr>
-                          <w:rFonts w:cs="Calibri"/>
-                          <w:noProof/>
-                          <w:color w:val="8C8C8C" w:themeColor="background1" w:themeShade="8C"/>
-                          <w:rtl/>
-                          <w:lang w:val="he-IL"/>
-                        </w:rPr>
-                        <w:t>2</w:t>
-                      </w:r>
-                      <w:r>
-                        <w:rPr>
-                          <w:rFonts w:cs="Calibri"/>
-                          <w:noProof/>
-                          <w:color w:val="8C8C8C" w:themeColor="background1" w:themeShade="8C"/>
-                          <w:lang w:val="he-IL"/>
-                        </w:rPr>
-                        <w:fldChar w:fldCharType="end"/>
-                      </w:r>
-                    </w:p>
-                  </w:txbxContent>
-                </v:textbox>
-              </v:shape>
-              <v:group id="Group 4" o:spid="_x0000_s4098" style="position:absolute;left:-8;top:14978;width:12255;height:230" coordorigin="-8,14978" coordsize="12255,230" o:gfxdata="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">
-                <v:shapetype id="_x0000_t34" coordsize="21600,21600" o:spt="34" o:oned="t" adj="10800" path="m,l@0,0@0,21600,21600,21600e" filled="f">
-                  <v:stroke joinstyle="miter"/>
-                  <v:formulas>
-                    <v:f eqn="val #0"/>
-                  </v:formulas>
-                  <v:path arrowok="t" fillok="f" o:connecttype="none"/>
-                  <v:handles>
-                    <v:h position="#0,center"/>
-                  </v:handles>
-                  <o:lock v:ext="edit" shapetype="t"/>
-                </v:shapetype>
-                <v:shape id="AutoShape 5" o:spid="_x0000_s4100" type="#_x0000_t34" style="position:absolute;left:-8;top:14978;width:1260;height:230;flip:y;visibility:visible" o:connectortype="elbow" o:gfxdata="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" strokecolor="#a5a5a5 [2092]"/>
-                <v:shape id="AutoShape 6" o:spid="_x0000_s4099" type="#_x0000_t34" style="position:absolute;left:1252;top:14978;width:10995;height:230;rotation:180;visibility:visible" o:connectortype="elbow" o:gfxdata="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" adj="20904" strokecolor="#a5a5a5 [2092]"/>
-              </v:group>
-              <w10:wrap anchorx="page" anchory="margin"/>
-            </v:group>
-          </w:pict>
+          <mc:AlternateContent>
+            <mc:Choice Requires="wpg">
+              <w:drawing>
+                <wp:anchor distT="0" distB="0" distL="114300" distR="114300" simplePos="0" relativeHeight="251770880" behindDoc="0" locked="0" layoutInCell="1" allowOverlap="1" wp14:anchorId="53EBB8DA" wp14:editId="151F55FE">
+                  <wp:simplePos x="0" y="0"/>
+                  <wp:positionH relativeFrom="page">
+                    <wp:align>center</wp:align>
+                  </wp:positionH>
+                  <wp:positionV relativeFrom="bottomMargin">
+                    <wp:align>center</wp:align>
+                  </wp:positionV>
+                  <wp:extent cx="7538085" cy="190500"/>
+                  <wp:effectExtent l="9525" t="9525" r="12700" b="0"/>
+                  <wp:wrapNone/>
+                  <wp:docPr id="1" name="Group 2"/>
+                  <wp:cNvGraphicFramePr>
+                    <a:graphicFrameLocks xmlns:a="http://schemas.openxmlformats.org/drawingml/2006/main"/>
+                  </wp:cNvGraphicFramePr>
+                  <a:graphic xmlns:a="http://schemas.openxmlformats.org/drawingml/2006/main">
+                    <a:graphicData uri="http://schemas.microsoft.com/office/word/2010/wordprocessingGroup">
+                      <wpg:wgp>
+                        <wpg:cNvGrpSpPr>
+                          <a:grpSpLocks/>
+                        </wpg:cNvGrpSpPr>
+                        <wpg:grpSpPr bwMode="auto">
+                          <a:xfrm>
+                            <a:off x="0" y="0"/>
+                            <a:ext cx="7538085" cy="190500"/>
+                            <a:chOff x="-8" y="14978"/>
+                            <a:chExt cx="12255" cy="300"/>
+                          </a:xfrm>
+                        </wpg:grpSpPr>
+                        <wps:wsp>
+                          <wps:cNvPr id="2" name="Text Box 3"/>
+                          <wps:cNvSpPr txBox="1">
+                            <a:spLocks noChangeArrowheads="1"/>
+                          </wps:cNvSpPr>
+                          <wps:spPr bwMode="auto">
+                            <a:xfrm>
+                              <a:off x="782" y="14990"/>
+                              <a:ext cx="659" cy="288"/>
+                            </a:xfrm>
+                            <a:prstGeom prst="rect">
+                              <a:avLst/>
+                            </a:prstGeom>
+                            <a:noFill/>
+                            <a:ln>
+                              <a:noFill/>
+                            </a:ln>
+                            <a:extLst>
+                              <a:ext uri="{909E8E84-426E-40DD-AFC4-6F175D3DCCD1}">
+                                <a14:hiddenFill xmlns:a14="http://schemas.microsoft.com/office/drawing/2010/main">
+                                  <a:solidFill>
+                                    <a:srgbClr val="FFFFFF"/>
+                                  </a:solidFill>
+                                </a14:hiddenFill>
+                              </a:ext>
+                              <a:ext uri="{91240B29-F687-4F45-9708-019B960494DF}">
+                                <a14:hiddenLine xmlns:a14="http://schemas.microsoft.com/office/drawing/2010/main" w="9525">
+                                  <a:solidFill>
+                                    <a:srgbClr val="000000"/>
+                                  </a:solidFill>
+                                  <a:miter lim="800000"/>
+                                  <a:headEnd/>
+                                  <a:tailEnd/>
+                                </a14:hiddenLine>
+                              </a:ext>
+                            </a:extLst>
+                          </wps:spPr>
+                          <wps:txbx>
+                            <w:txbxContent>
+                              <w:p>
+                                <w:pPr>
+                                  <w:jc w:val="center"/>
+                                </w:pPr>
+                                <w:r>
+                                  <w:fldChar w:fldCharType="begin"/>
+                                </w:r>
+                                <w:r>
+                                  <w:instrText xml:space="preserve"> PAGE    \* MERGEFORMAT </w:instrText>
+                                </w:r>
+                                <w:r>
+                                  <w:fldChar w:fldCharType="separate"/>
+                                </w:r>
+                                <w:r>
+                                  <w:rPr>
+                                    <w:rFonts w:cs="Calibri"/>
+                                    <w:noProof/>
+                                    <w:color w:val="8C8C8C" w:themeColor="background1" w:themeShade="8C"/>
+                                    <w:rtl/>
+                                    <w:lang w:val="he-IL"/>
+                                  </w:rPr>
+                                  <w:t>3</w:t>
+                                </w:r>
+                                <w:r>
+                                  <w:rPr>
+                                    <w:rFonts w:cs="Calibri"/>
+                                    <w:noProof/>
+                                    <w:color w:val="8C8C8C" w:themeColor="background1" w:themeShade="8C"/>
+                                    <w:lang w:val="he-IL"/>
+                                  </w:rPr>
+                                  <w:fldChar w:fldCharType="end"/>
+                                </w:r>
+                              </w:p>
+                            </w:txbxContent>
+                          </wps:txbx>
+                          <wps:bodyPr rot="0" vert="horz" wrap="square" lIns="0" tIns="0" rIns="0" bIns="0" anchor="t" anchorCtr="0" upright="1">
+                            <a:noAutofit/>
+                          </wps:bodyPr>
+                        </wps:wsp>
+                        <wpg:grpSp>
+                          <wpg:cNvPr id="3" name="Group 4"/>
+                          <wpg:cNvGrpSpPr>
+                            <a:grpSpLocks/>
+                          </wpg:cNvGrpSpPr>
+                          <wpg:grpSpPr bwMode="auto">
+                            <a:xfrm>
+                              <a:off x="-8" y="14978"/>
+                              <a:ext cx="12255" cy="230"/>
+                              <a:chOff x="-8" y="14978"/>
+                              <a:chExt cx="12255" cy="230"/>
+                            </a:xfrm>
+                          </wpg:grpSpPr>
+                          <wps:wsp>
+                            <wps:cNvPr id="4" name="AutoShape 5"/>
+                            <wps:cNvCnPr>
+                              <a:cxnSpLocks noChangeShapeType="1"/>
+                            </wps:cNvCnPr>
+                            <wps:spPr bwMode="auto">
+                              <a:xfrm flipV="1">
+                                <a:off x="-8" y="14978"/>
+                                <a:ext cx="1260" cy="230"/>
+                              </a:xfrm>
+                              <a:prstGeom prst="bentConnector3">
+                                <a:avLst>
+                                  <a:gd name="adj1" fmla="val 50000"/>
+                                </a:avLst>
+                              </a:prstGeom>
+                              <a:noFill/>
+                              <a:ln w="9525">
+                                <a:solidFill>
+                                  <a:schemeClr val="bg1">
+                                    <a:lumMod val="65000"/>
+                                    <a:lumOff val="0"/>
+                                  </a:schemeClr>
+                                </a:solidFill>
+                                <a:miter lim="800000"/>
+                                <a:headEnd/>
+                                <a:tailEnd/>
+                              </a:ln>
+                              <a:extLst>
+                                <a:ext uri="{909E8E84-426E-40DD-AFC4-6F175D3DCCD1}">
+                                  <a14:hiddenFill xmlns:a14="http://schemas.microsoft.com/office/drawing/2010/main">
+                                    <a:noFill/>
+                                  </a14:hiddenFill>
+                                </a:ext>
+                              </a:extLst>
+                            </wps:spPr>
+                            <wps:bodyPr/>
+                          </wps:wsp>
+                          <wps:wsp>
+                            <wps:cNvPr id="5" name="AutoShape 6"/>
+                            <wps:cNvCnPr>
+                              <a:cxnSpLocks noChangeShapeType="1"/>
+                            </wps:cNvCnPr>
+                            <wps:spPr bwMode="auto">
+                              <a:xfrm rot="10800000">
+                                <a:off x="1252" y="14978"/>
+                                <a:ext cx="10995" cy="230"/>
+                              </a:xfrm>
+                              <a:prstGeom prst="bentConnector3">
+                                <a:avLst>
+                                  <a:gd name="adj1" fmla="val 96778"/>
+                                </a:avLst>
+                              </a:prstGeom>
+                              <a:noFill/>
+                              <a:ln w="9525">
+                                <a:solidFill>
+                                  <a:schemeClr val="bg1">
+                                    <a:lumMod val="65000"/>
+                                    <a:lumOff val="0"/>
+                                  </a:schemeClr>
+                                </a:solidFill>
+                                <a:miter lim="800000"/>
+                                <a:headEnd/>
+                                <a:tailEnd/>
+                              </a:ln>
+                              <a:extLst>
+                                <a:ext uri="{909E8E84-426E-40DD-AFC4-6F175D3DCCD1}">
+                                  <a14:hiddenFill xmlns:a14="http://schemas.microsoft.com/office/drawing/2010/main">
+                                    <a:noFill/>
+                                  </a14:hiddenFill>
+                                </a:ext>
+                              </a:extLst>
+                            </wps:spPr>
+                            <wps:bodyPr/>
+                          </wps:wsp>
+                        </wpg:grpSp>
+                      </wpg:wgp>
+                    </a:graphicData>
+                  </a:graphic>
+                  <wp14:sizeRelH relativeFrom="page">
+                    <wp14:pctWidth>100000</wp14:pctWidth>
+                  </wp14:sizeRelH>
+                  <wp14:sizeRelV relativeFrom="page">
+                    <wp14:pctHeight>0</wp14:pctHeight>
+                  </wp14:sizeRelV>
+                </wp:anchor>
+              </w:drawing>
+            </mc:Choice>
+            <mc:Fallback>
+              <w:pict>
+                <v:group id="Group 2" o:spid="_x0000_s1026" style="position:absolute;left:0;text-align:left;margin-left:0;margin-top:0;width:593.55pt;height:15pt;z-index:251770880;mso-width-percent:1000;mso-position-horizontal:center;mso-position-horizontal-relative:page;mso-position-vertical:center;mso-position-vertical-relative:bottom-margin-area;mso-width-percent:1000" coordorigin="-8,14978" coordsize="12255,300" o:gfxdata="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">
+                  <v:shapetype id="_x0000_t202" coordsize="21600,21600" o:spt="202" path="m,l,21600r21600,l21600,xe">
+                    <v:stroke joinstyle="miter"/>
+                    <v:path gradientshapeok="t" o:connecttype="rect"/>
+                  </v:shapetype>
+                  <v:shape id="Text Box 3" o:spid="_x0000_s1027" type="#_x0000_t202" style="position:absolute;left:782;top:14990;width:659;height:288;visibility:visible;mso-wrap-style:square;v-text-anchor:top" o:gfxdata="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" filled="f" stroked="f">
+                    <v:textbox inset="0,0,0,0">
+                      <w:txbxContent>
+                        <w:p>
+                          <w:pPr>
+                            <w:jc w:val="center"/>
+                          </w:pPr>
+                          <w:r>
+                            <w:fldChar w:fldCharType="begin"/>
+                          </w:r>
+                          <w:r>
+                            <w:instrText xml:space="preserve"> PAGE    \* MERGEFORMAT </w:instrText>
+                          </w:r>
+                          <w:r>
+                            <w:fldChar w:fldCharType="separate"/>
+                          </w:r>
+                          <w:r>
+                            <w:rPr>
+                              <w:rFonts w:cs="Calibri"/>
+                              <w:noProof/>
+                              <w:color w:val="8C8C8C" w:themeColor="background1" w:themeShade="8C"/>
+                              <w:rtl/>
+                              <w:lang w:val="he-IL"/>
+                            </w:rPr>
+                            <w:t>3</w:t>
+                          </w:r>
+                          <w:r>
+                            <w:rPr>
+                              <w:rFonts w:cs="Calibri"/>
+                              <w:noProof/>
+                              <w:color w:val="8C8C8C" w:themeColor="background1" w:themeShade="8C"/>
+                              <w:lang w:val="he-IL"/>
+                            </w:rPr>
+                            <w:fldChar w:fldCharType="end"/>
+                          </w:r>
+                        </w:p>
+                      </w:txbxContent>
+                    </v:textbox>
+                  </v:shape>
+                  <v:group id="Group 4" o:spid="_x0000_s1028" style="position:absolute;left:-8;top:14978;width:12255;height:230" coordorigin="-8,14978" coordsize="12255,230" o:gfxdata="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">
+                    <v:shapetype id="_x0000_t34" coordsize="21600,21600" o:spt="34" o:oned="t" adj="10800" path="m,l@0,0@0,21600,21600,21600e" filled="f">
+                      <v:stroke joinstyle="miter"/>
+                      <v:formulas>
+                        <v:f eqn="val #0"/>
+                      </v:formulas>
+                      <v:path arrowok="t" fillok="f" o:connecttype="none"/>
+                      <v:handles>
+                        <v:h position="#0,center"/>
+                      </v:handles>
+                      <o:lock v:ext="edit" shapetype="t"/>
+                    </v:shapetype>
+                    <v:shape id="AutoShape 5" o:spid="_x0000_s1029" type="#_x0000_t34" style="position:absolute;left:-8;top:14978;width:1260;height:230;flip:y;visibility:visible;mso-wrap-style:square" o:connectortype="elbow" o:gfxdata="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" strokecolor="#a5a5a5 [2092]"/>
+                    <v:shape id="AutoShape 6" o:spid="_x0000_s1030" type="#_x0000_t34" style="position:absolute;left:1252;top:14978;width:10995;height:230;rotation:180;visibility:visible;mso-wrap-style:square" o:connectortype="elbow" o:gfxdata="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" adj="20904" strokecolor="#a5a5a5 [2092]"/>
+                  </v:group>
+                  <w10:wrap anchorx="page" anchory="margin"/>
+                </v:group>
+              </w:pict>
+            </mc:Fallback>
+          </mc:AlternateContent>
         </w:r>
       </w:p>
     </w:sdtContent>
@@ -2164,7 +1897,7 @@
 </file>
 
 <file path=word/footnotes.xml><?xml version="1.0" encoding="utf-8"?>
-<w:footnotes xmlns:ve="http://schemas.openxmlformats.org/markup-compatibility/2006" xmlns:o="urn:schemas-microsoft-com:office:office" xmlns:r="http://schemas.openxmlformats.org/officeDocument/2006/relationships" xmlns:m="http://schemas.openxmlformats.org/officeDocument/2006/math" xmlns:v="urn:schemas-microsoft-com:vml" xmlns:wp="http://schemas.openxmlformats.org/drawingml/2006/wordprocessingDrawing" xmlns:w10="urn:schemas-microsoft-com:office:word" xmlns:w="http://schemas.openxmlformats.org/wordprocessingml/2006/main" xmlns:wne="http://schemas.microsoft.com/office/word/2006/wordml">
+<w:footnotes xmlns:wpc="http://schemas.microsoft.com/office/word/2010/wordprocessingCanvas" xmlns:mc="http://schemas.openxmlformats.org/markup-compatibility/2006" xmlns:o="urn:schemas-microsoft-com:office:office" xmlns:r="http://schemas.openxmlformats.org/officeDocument/2006/relationships" xmlns:m="http://schemas.openxmlformats.org/officeDocument/2006/math" xmlns:v="urn:schemas-microsoft-com:vml" xmlns:wp14="http://schemas.microsoft.com/office/word/2010/wordprocessingDrawing" xmlns:wp="http://schemas.openxmlformats.org/drawingml/2006/wordprocessingDrawing" xmlns:w10="urn:schemas-microsoft-com:office:word" xmlns:w="http://schemas.openxmlformats.org/wordprocessingml/2006/main" xmlns:w14="http://schemas.microsoft.com/office/word/2010/wordml" xmlns:wpg="http://schemas.microsoft.com/office/word/2010/wordprocessingGroup" xmlns:wpi="http://schemas.microsoft.com/office/word/2010/wordprocessingInk" xmlns:wne="http://schemas.microsoft.com/office/word/2006/wordml" xmlns:wps="http://schemas.microsoft.com/office/word/2010/wordprocessingShape" mc:Ignorable="w14 wp14">
   <w:footnote w:type="separator" w:id="-1">
     <w:p>
       <w:pPr>
@@ -2189,7 +1922,7 @@
 </file>
 
 <file path=word/header1.xml><?xml version="1.0" encoding="utf-8"?>
-<w:hdr xmlns:ve="http://schemas.openxmlformats.org/markup-compatibility/2006" xmlns:o="urn:schemas-microsoft-com:office:office" xmlns:r="http://schemas.openxmlformats.org/officeDocument/2006/relationships" xmlns:m="http://schemas.openxmlformats.org/officeDocument/2006/math" xmlns:v="urn:schemas-microsoft-com:vml" xmlns:wp="http://schemas.openxmlformats.org/drawingml/2006/wordprocessingDrawing" xmlns:w10="urn:schemas-microsoft-com:office:word" xmlns:w="http://schemas.openxmlformats.org/wordprocessingml/2006/main" xmlns:wne="http://schemas.microsoft.com/office/word/2006/wordml">
+<w:hdr xmlns:wpc="http://schemas.microsoft.com/office/word/2010/wordprocessingCanvas" xmlns:mc="http://schemas.openxmlformats.org/markup-compatibility/2006" xmlns:o="urn:schemas-microsoft-com:office:office" xmlns:r="http://schemas.openxmlformats.org/officeDocument/2006/relationships" xmlns:m="http://schemas.openxmlformats.org/officeDocument/2006/math" xmlns:v="urn:schemas-microsoft-com:vml" xmlns:wp14="http://schemas.microsoft.com/office/word/2010/wordprocessingDrawing" xmlns:wp="http://schemas.openxmlformats.org/drawingml/2006/wordprocessingDrawing" xmlns:w10="urn:schemas-microsoft-com:office:word" xmlns:w="http://schemas.openxmlformats.org/wordprocessingml/2006/main" xmlns:w14="http://schemas.microsoft.com/office/word/2010/wordml" xmlns:wpg="http://schemas.microsoft.com/office/word/2010/wordprocessingGroup" xmlns:wpi="http://schemas.microsoft.com/office/word/2010/wordprocessingInk" xmlns:wne="http://schemas.microsoft.com/office/word/2006/wordml" xmlns:wps="http://schemas.microsoft.com/office/word/2010/wordprocessingShape" mc:Ignorable="w14 wp14">
   <w:p>
     <w:pPr>
       <w:pStyle w:val="Header"/>
@@ -2214,7 +1947,7 @@
         <w:rtl/>
       </w:rPr>
       <w:drawing>
-        <wp:anchor distT="0" distB="0" distL="114300" distR="114300" simplePos="0" relativeHeight="251657216" behindDoc="1" locked="0" layoutInCell="1" allowOverlap="1">
+        <wp:anchor distT="0" distB="0" distL="114300" distR="114300" simplePos="0" relativeHeight="251768832" behindDoc="1" locked="0" layoutInCell="1" allowOverlap="1" wp14:anchorId="129AF657" wp14:editId="5DE922DF">
           <wp:simplePos x="0" y="0"/>
           <wp:positionH relativeFrom="column">
             <wp:posOffset>-63500</wp:posOffset>
@@ -2223,7 +1956,7 @@
             <wp:posOffset>-164465</wp:posOffset>
           </wp:positionV>
           <wp:extent cx="5344160" cy="704850"/>
-          <wp:effectExtent l="19050" t="0" r="8890" b="0"/>
+          <wp:effectExtent l="0" t="0" r="8890" b="0"/>
           <wp:wrapNone/>
           <wp:docPr id="34" name="תמונה 3" descr="Untitled-4.jpg"/>
           <wp:cNvGraphicFramePr>
@@ -2289,7 +2022,7 @@
         <w:color w:val="595959" w:themeColor="text1" w:themeTint="A6"/>
         <w:rtl/>
       </w:rPr>
-      <w:t xml:space="preserve">סמסטר </w:t>
+      <w:t xml:space="preserve">תרגיל </w:t>
     </w:r>
     <w:r>
       <w:rPr>
@@ -2297,39 +2030,7 @@
         <w:color w:val="595959" w:themeColor="text1" w:themeTint="A6"/>
         <w:rtl/>
       </w:rPr>
-      <w:t>א'</w:t>
-    </w:r>
-    <w:r>
-      <w:rPr>
-        <w:rFonts w:ascii="Arial" w:hAnsi="Arial" w:cs="Arial" w:hint="cs"/>
-        <w:color w:val="595959" w:themeColor="text1" w:themeTint="A6"/>
-        <w:rtl/>
-      </w:rPr>
-      <w:t xml:space="preserve"> תשע"</w:t>
-    </w:r>
-    <w:r>
-      <w:rPr>
-        <w:rFonts w:ascii="Arial" w:hAnsi="Arial" w:cs="Arial" w:hint="cs"/>
-        <w:color w:val="595959" w:themeColor="text1" w:themeTint="A6"/>
-        <w:rtl/>
-      </w:rPr>
-      <w:t>ו</w:t>
-    </w:r>
-    <w:r>
-      <w:rPr>
-        <w:rFonts w:ascii="Arial" w:hAnsi="Arial" w:cs="Arial" w:hint="cs"/>
-        <w:color w:val="595959" w:themeColor="text1" w:themeTint="A6"/>
-        <w:rtl/>
-      </w:rPr>
-      <w:t xml:space="preserve">, תרגיל </w:t>
-    </w:r>
-    <w:r>
-      <w:rPr>
-        <w:rFonts w:ascii="Arial" w:hAnsi="Arial" w:cs="Arial" w:hint="cs"/>
-        <w:color w:val="595959" w:themeColor="text1" w:themeTint="A6"/>
-        <w:rtl/>
-      </w:rPr>
-      <w:t>2</w:t>
+      <w:t>3</w:t>
     </w:r>
     <w:r>
       <w:rPr>
@@ -2379,7 +2080,7 @@
       <w:ind w:left="84"/>
       <w:jc w:val="center"/>
       <w:rPr>
-        <w:rFonts w:ascii="Arial" w:hAnsi="Arial" w:cs="Arial"/>
+        <w:rFonts w:ascii="Arial" w:hAnsi="Arial" w:cs="Arial" w:hint="cs"/>
         <w:b/>
         <w:bCs/>
         <w:color w:val="595959" w:themeColor="text1" w:themeTint="A6"/>
@@ -2394,14 +2095,84 @@
         <w:color w:val="595959" w:themeColor="text1" w:themeTint="A6"/>
         <w:rtl/>
       </w:rPr>
-      <w:t>מגישים: [שם מלא], [ת"ז], [שם מלא], [ת"ז]</w:t>
+      <w:t xml:space="preserve">מגישים: </w:t>
+    </w:r>
+    <w:r>
+      <w:rPr>
+        <w:rFonts w:ascii="Arial" w:hAnsi="Arial" w:cs="Arial" w:hint="cs"/>
+        <w:b/>
+        <w:bCs/>
+        <w:color w:val="595959" w:themeColor="text1" w:themeTint="A6"/>
+        <w:rtl/>
+      </w:rPr>
+      <w:t>אמיר גלבוע</w:t>
+    </w:r>
+    <w:r>
+      <w:rPr>
+        <w:rFonts w:ascii="Arial" w:hAnsi="Arial" w:cs="Arial" w:hint="cs"/>
+        <w:b/>
+        <w:bCs/>
+        <w:color w:val="595959" w:themeColor="text1" w:themeTint="A6"/>
+        <w:rtl/>
+      </w:rPr>
+      <w:t xml:space="preserve">, </w:t>
+    </w:r>
+    <w:r>
+      <w:rPr>
+        <w:rFonts w:ascii="Arial" w:hAnsi="Arial" w:cs="Arial" w:hint="cs"/>
+        <w:b/>
+        <w:bCs/>
+        <w:color w:val="595959" w:themeColor="text1" w:themeTint="A6"/>
+        <w:rtl/>
+      </w:rPr>
+      <w:t>036612893</w:t>
+    </w:r>
+    <w:r>
+      <w:rPr>
+        <w:rFonts w:ascii="Arial" w:hAnsi="Arial" w:cs="Arial" w:hint="cs"/>
+        <w:b/>
+        <w:bCs/>
+        <w:color w:val="595959" w:themeColor="text1" w:themeTint="A6"/>
+        <w:rtl/>
+      </w:rPr>
+      <w:t xml:space="preserve">, </w:t>
+    </w:r>
+    <w:r>
+      <w:rPr>
+        <w:rFonts w:ascii="Arial" w:hAnsi="Arial" w:cs="Arial" w:hint="cs"/>
+        <w:b/>
+        <w:bCs/>
+        <w:color w:val="595959" w:themeColor="text1" w:themeTint="A6"/>
+        <w:rtl/>
+      </w:rPr>
+      <w:t>בר וכטל</w:t>
+    </w:r>
+    <w:r>
+      <w:rPr>
+        <w:rFonts w:ascii="Arial" w:hAnsi="Arial" w:cs="Arial" w:hint="cs"/>
+        <w:b/>
+        <w:bCs/>
+        <w:color w:val="595959" w:themeColor="text1" w:themeTint="A6"/>
+        <w:rtl/>
+      </w:rPr>
+      <w:t xml:space="preserve">, </w:t>
+    </w:r>
+    <w:r>
+      <w:rPr>
+        <w:rFonts w:ascii="Arial" w:hAnsi="Arial" w:cs="Arial" w:hint="cs"/>
+        <w:b/>
+        <w:bCs/>
+        <w:color w:val="595959" w:themeColor="text1" w:themeTint="A6"/>
+        <w:rtl/>
+      </w:rPr>
+      <w:t>301797445</w:t>
     </w:r>
   </w:p>
 </w:hdr>
 </file>
 
 <file path=word/numbering.xml><?xml version="1.0" encoding="utf-8"?>
-<w:numbering xmlns:ve="http://schemas.openxmlformats.org/markup-compatibility/2006" xmlns:o="urn:schemas-microsoft-com:office:office" xmlns:r="http://schemas.openxmlformats.org/officeDocument/2006/relationships" xmlns:m="http://schemas.openxmlformats.org/officeDocument/2006/math" xmlns:v="urn:schemas-microsoft-com:vml" xmlns:wp="http://schemas.openxmlformats.org/drawingml/2006/wordprocessingDrawing" xmlns:w10="urn:schemas-microsoft-com:office:word" xmlns:w="http://schemas.openxmlformats.org/wordprocessingml/2006/main" xmlns:wne="http://schemas.microsoft.com/office/word/2006/wordml">
+<w:numbering xmlns:wpc="http://schemas.microsoft.com/office/word/2010/wordprocessingCanvas" xmlns:mc="http://schemas.openxmlformats.org/markup-compatibility/2006" xmlns:o="urn:schemas-microsoft-com:office:office" xmlns:r="http://schemas.openxmlformats.org/officeDocument/2006/relationships" xmlns:m="http://schemas.openxmlformats.org/officeDocument/2006/math" xmlns:v="urn:schemas-microsoft-com:vml" xmlns:wp14="http://schemas.microsoft.com/office/word/2010/wordprocessingDrawing" xmlns:wp="http://schemas.openxmlformats.org/drawingml/2006/wordprocessingDrawing" xmlns:w10="urn:schemas-microsoft-com:office:word" xmlns:w="http://schemas.openxmlformats.org/wordprocessingml/2006/main" xmlns:w14="http://schemas.microsoft.com/office/word/2010/wordml" xmlns:wpg="http://schemas.microsoft.com/office/word/2010/wordprocessingGroup" xmlns:wpi="http://schemas.microsoft.com/office/word/2010/wordprocessingInk" xmlns:wne="http://schemas.microsoft.com/office/word/2006/wordml" xmlns:wps="http://schemas.microsoft.com/office/word/2010/wordprocessingShape" mc:Ignorable="w14 wp14">
   <w:abstractNum w:abstractNumId="0">
     <w:nsid w:val="071E4B1C"/>
     <w:multiLevelType w:val="hybridMultilevel"/>
@@ -3378,7 +3149,7 @@
 </file>
 
 <file path=word/styles.xml><?xml version="1.0" encoding="utf-8"?>
-<w:styles xmlns:r="http://schemas.openxmlformats.org/officeDocument/2006/relationships" xmlns:w="http://schemas.openxmlformats.org/wordprocessingml/2006/main">
+<w:styles xmlns:mc="http://schemas.openxmlformats.org/markup-compatibility/2006" xmlns:r="http://schemas.openxmlformats.org/officeDocument/2006/relationships" xmlns:w="http://schemas.openxmlformats.org/wordprocessingml/2006/main" xmlns:w14="http://schemas.microsoft.com/office/word/2010/wordml" mc:Ignorable="w14">
   <w:docDefaults>
     <w:rPrDefault>
       <w:rPr>
@@ -3745,7 +3516,6 @@
     <w:uiPriority w:val="99"/>
     <w:semiHidden/>
     <w:unhideWhenUsed/>
-    <w:qFormat/>
     <w:tblPr>
       <w:tblInd w:w="0" w:type="dxa"/>
       <w:tblCellMar>
@@ -5702,307 +5472,6 @@
     </w:tblPr>
   </w:style>
 </w:styles>
-</file>
-
-<file path=word/glossary/document.xml><?xml version="1.0" encoding="utf-8"?>
-<w:glossaryDocument xmlns:ve="http://schemas.openxmlformats.org/markup-compatibility/2006" xmlns:o="urn:schemas-microsoft-com:office:office" xmlns:r="http://schemas.openxmlformats.org/officeDocument/2006/relationships" xmlns:m="http://schemas.openxmlformats.org/officeDocument/2006/math" xmlns:v="urn:schemas-microsoft-com:vml" xmlns:wp="http://schemas.openxmlformats.org/drawingml/2006/wordprocessingDrawing" xmlns:w10="urn:schemas-microsoft-com:office:word" xmlns:w="http://schemas.openxmlformats.org/wordprocessingml/2006/main" xmlns:wne="http://schemas.microsoft.com/office/word/2006/wordml">
-  <w:docParts/>
-</w:glossaryDocument>
-</file>
-
-<file path=word/glossary/fontTable.xml><?xml version="1.0" encoding="utf-8"?>
-<w:fonts xmlns:r="http://schemas.openxmlformats.org/officeDocument/2006/relationships" xmlns:w="http://schemas.openxmlformats.org/wordprocessingml/2006/main">
-  <w:font w:name="Times New Roman">
-    <w:panose1 w:val="02020603050405020304"/>
-    <w:charset w:val="00"/>
-    <w:family w:val="roman"/>
-    <w:pitch w:val="variable"/>
-    <w:sig w:usb0="E0002EFF" w:usb1="C0007843" w:usb2="00000009" w:usb3="00000000" w:csb0="000001FF" w:csb1="00000000"/>
-  </w:font>
-  <w:font w:name="Symbol">
-    <w:panose1 w:val="05050102010706020507"/>
-    <w:charset w:val="02"/>
-    <w:family w:val="roman"/>
-    <w:pitch w:val="variable"/>
-    <w:sig w:usb0="00000000" w:usb1="10000000" w:usb2="00000000" w:usb3="00000000" w:csb0="80000000" w:csb1="00000000"/>
-  </w:font>
-  <w:font w:name="Arial">
-    <w:panose1 w:val="020B0604020202020204"/>
-    <w:charset w:val="00"/>
-    <w:family w:val="swiss"/>
-    <w:pitch w:val="variable"/>
-    <w:sig w:usb0="E0002EFF" w:usb1="C0007843" w:usb2="00000009" w:usb3="00000000" w:csb0="000001FF" w:csb1="00000000"/>
-  </w:font>
-  <w:font w:name="Courier New">
-    <w:panose1 w:val="02070309020205020404"/>
-    <w:charset w:val="00"/>
-    <w:family w:val="modern"/>
-    <w:pitch w:val="fixed"/>
-    <w:sig w:usb0="E0002EFF" w:usb1="C0007843" w:usb2="00000009" w:usb3="00000000" w:csb0="000001FF" w:csb1="00000000"/>
-  </w:font>
-  <w:font w:name="Wingdings">
-    <w:panose1 w:val="05000000000000000000"/>
-    <w:charset w:val="02"/>
-    <w:family w:val="auto"/>
-    <w:pitch w:val="variable"/>
-    <w:sig w:usb0="00000000" w:usb1="10000000" w:usb2="00000000" w:usb3="00000000" w:csb0="80000000" w:csb1="00000000"/>
-  </w:font>
-  <w:font w:name="Calibri">
-    <w:panose1 w:val="020F0502020204030204"/>
-    <w:charset w:val="00"/>
-    <w:family w:val="swiss"/>
-    <w:pitch w:val="variable"/>
-    <w:sig w:usb0="E00002FF" w:usb1="4000ACFF" w:usb2="00000001" w:usb3="00000000" w:csb0="0000019F" w:csb1="00000000"/>
-  </w:font>
-  <w:font w:name="Cambria">
-    <w:panose1 w:val="02040503050406030204"/>
-    <w:charset w:val="00"/>
-    <w:family w:val="roman"/>
-    <w:pitch w:val="variable"/>
-    <w:sig w:usb0="E00002FF" w:usb1="400004FF" w:usb2="00000000" w:usb3="00000000" w:csb0="0000019F" w:csb1="00000000"/>
-  </w:font>
-  <w:font w:name="Tahoma">
-    <w:panose1 w:val="020B0604030504040204"/>
-    <w:charset w:val="00"/>
-    <w:family w:val="swiss"/>
-    <w:pitch w:val="variable"/>
-    <w:sig w:usb0="E1002EFF" w:usb1="C000605B" w:usb2="00000029" w:usb3="00000000" w:csb0="000101FF" w:csb1="00000000"/>
-  </w:font>
-</w:fonts>
-</file>
-
-<file path=word/glossary/settings.xml><?xml version="1.0" encoding="utf-8"?>
-<w:settings xmlns:o="urn:schemas-microsoft-com:office:office" xmlns:r="http://schemas.openxmlformats.org/officeDocument/2006/relationships" xmlns:m="http://schemas.openxmlformats.org/officeDocument/2006/math" xmlns:v="urn:schemas-microsoft-com:vml" xmlns:w10="urn:schemas-microsoft-com:office:word" xmlns:w="http://schemas.openxmlformats.org/wordprocessingml/2006/main" xmlns:sl="http://schemas.openxmlformats.org/schemaLibrary/2006/main">
-  <w:view w:val="normal"/>
-  <w:defaultTabStop w:val="720"/>
-  <w:characterSpacingControl w:val="doNotCompress"/>
-  <w:compat>
-    <w:useFELayout/>
-  </w:compat>
-  <w:rsids>
-    <w:rsidRoot w:val="00512AB6"/>
-    <w:rsid w:val="00512AB6"/>
-    <w:rsid w:val="00F61CC2"/>
-  </w:rsids>
-  <m:mathPr>
-    <m:mathFont m:val="Cambria Math"/>
-    <m:brkBin m:val="before"/>
-    <m:brkBinSub m:val="--"/>
-    <m:smallFrac m:val="off"/>
-    <m:dispDef/>
-    <m:lMargin m:val="0"/>
-    <m:rMargin m:val="0"/>
-    <m:defJc m:val="centerGroup"/>
-    <m:wrapIndent m:val="1440"/>
-    <m:intLim m:val="subSup"/>
-    <m:naryLim m:val="undOvr"/>
-  </m:mathPr>
-  <w:themeFontLang w:val="en-US" w:bidi="he-IL"/>
-  <w:clrSchemeMapping w:bg1="light1" w:t1="dark1" w:bg2="light2" w:t2="dark2" w:accent1="accent1" w:accent2="accent2" w:accent3="accent3" w:accent4="accent4" w:accent5="accent5" w:accent6="accent6" w:hyperlink="hyperlink" w:followedHyperlink="followedHyperlink"/>
-  <w:decimalSymbol w:val="."/>
-  <w:listSeparator w:val=","/>
-</w:settings>
-</file>
-
-<file path=word/glossary/styles.xml><?xml version="1.0" encoding="utf-8"?>
-<w:styles xmlns:r="http://schemas.openxmlformats.org/officeDocument/2006/relationships" xmlns:w="http://schemas.openxmlformats.org/wordprocessingml/2006/main">
-  <w:docDefaults>
-    <w:rPrDefault>
-      <w:rPr>
-        <w:rFonts w:asciiTheme="minorHAnsi" w:eastAsiaTheme="minorEastAsia" w:hAnsiTheme="minorHAnsi" w:cstheme="minorBidi"/>
-        <w:sz w:val="22"/>
-        <w:szCs w:val="22"/>
-        <w:lang w:val="en-US" w:eastAsia="en-US" w:bidi="he-IL"/>
-      </w:rPr>
-    </w:rPrDefault>
-    <w:pPrDefault>
-      <w:pPr>
-        <w:spacing w:after="200" w:line="276" w:lineRule="auto"/>
-      </w:pPr>
-    </w:pPrDefault>
-  </w:docDefaults>
-  <w:latentStyles w:defLockedState="0" w:defUIPriority="99" w:defSemiHidden="1" w:defUnhideWhenUsed="1" w:defQFormat="0" w:count="267">
-    <w:lsdException w:name="Normal" w:semiHidden="0" w:uiPriority="0" w:unhideWhenUsed="0" w:qFormat="1"/>
-    <w:lsdException w:name="heading 1" w:semiHidden="0" w:uiPriority="9" w:unhideWhenUsed="0" w:qFormat="1"/>
-    <w:lsdException w:name="heading 2" w:uiPriority="9" w:qFormat="1"/>
-    <w:lsdException w:name="heading 3" w:uiPriority="9" w:qFormat="1"/>
-    <w:lsdException w:name="heading 4" w:uiPriority="9" w:qFormat="1"/>
-    <w:lsdException w:name="heading 5" w:uiPriority="9" w:qFormat="1"/>
-    <w:lsdException w:name="heading 6" w:uiPriority="9" w:qFormat="1"/>
-    <w:lsdException w:name="heading 7" w:uiPriority="9" w:qFormat="1"/>
-    <w:lsdException w:name="heading 8" w:uiPriority="9" w:qFormat="1"/>
-    <w:lsdException w:name="heading 9" w:uiPriority="9" w:qFormat="1"/>
-    <w:lsdException w:name="toc 1" w:uiPriority="39"/>
-    <w:lsdException w:name="toc 2" w:uiPriority="39"/>
-    <w:lsdException w:name="toc 3" w:uiPriority="39"/>
-    <w:lsdException w:name="toc 4" w:uiPriority="39"/>
-    <w:lsdException w:name="toc 5" w:uiPriority="39"/>
-    <w:lsdException w:name="toc 6" w:uiPriority="39"/>
-    <w:lsdException w:name="toc 7" w:uiPriority="39"/>
-    <w:lsdException w:name="toc 8" w:uiPriority="39"/>
-    <w:lsdException w:name="toc 9" w:uiPriority="39"/>
-    <w:lsdException w:name="caption" w:uiPriority="35" w:qFormat="1"/>
-    <w:lsdException w:name="Title" w:semiHidden="0" w:uiPriority="10" w:unhideWhenUsed="0" w:qFormat="1"/>
-    <w:lsdException w:name="Default Paragraph Font" w:uiPriority="1"/>
-    <w:lsdException w:name="Subtitle" w:semiHidden="0" w:uiPriority="11" w:unhideWhenUsed="0" w:qFormat="1"/>
-    <w:lsdException w:name="Strong" w:semiHidden="0" w:uiPriority="22" w:unhideWhenUsed="0" w:qFormat="1"/>
-    <w:lsdException w:name="Emphasis" w:semiHidden="0" w:uiPriority="20" w:unhideWhenUsed="0" w:qFormat="1"/>
-    <w:lsdException w:name="Table Grid" w:semiHidden="0" w:uiPriority="59" w:unhideWhenUsed="0"/>
-    <w:lsdException w:name="Placeholder Text" w:unhideWhenUsed="0"/>
-    <w:lsdException w:name="No Spacing" w:semiHidden="0" w:uiPriority="1" w:unhideWhenUsed="0" w:qFormat="1"/>
-    <w:lsdException w:name="Light Shading" w:semiHidden="0" w:uiPriority="60" w:unhideWhenUsed="0"/>
-    <w:lsdException w:name="Light List" w:semiHidden="0" w:uiPriority="61" w:unhideWhenUsed="0"/>
-    <w:lsdException w:name="Light Grid" w:semiHidden="0" w:uiPriority="62" w:unhideWhenUsed="0"/>
-    <w:lsdException w:name="Medium Shading 1" w:semiHidden="0" w:uiPriority="63" w:unhideWhenUsed="0"/>
-    <w:lsdException w:name="Medium Shading 2" w:semiHidden="0" w:uiPriority="64" w:unhideWhenUsed="0"/>
-    <w:lsdException w:name="Medium List 1" w:semiHidden="0" w:uiPriority="65" w:unhideWhenUsed="0"/>
-    <w:lsdException w:name="Medium List 2" w:semiHidden="0" w:uiPriority="66" w:unhideWhenUsed="0"/>
-    <w:lsdException w:name="Medium Grid 1" w:semiHidden="0" w:uiPriority="67" w:unhideWhenUsed="0"/>
-    <w:lsdException w:name="Medium Grid 2" w:semiHidden="0" w:uiPriority="68" w:unhideWhenUsed="0"/>
-    <w:lsdException w:name="Medium Grid 3" w:semiHidden="0" w:uiPriority="69" w:unhideWhenUsed="0"/>
-    <w:lsdException w:name="Dark List" w:semiHidden="0" w:uiPriority="70" w:unhideWhenUsed="0"/>
-    <w:lsdException w:name="Colorful Shading" w:semiHidden="0" w:uiPriority="71" w:unhideWhenUsed="0"/>
-    <w:lsdException w:name="Colorful List" w:semiHidden="0" w:uiPriority="72" w:unhideWhenUsed="0"/>
-    <w:lsdException w:name="Colorful Grid" w:semiHidden="0" w:uiPriority="73" w:unhideWhenUsed="0"/>
-    <w:lsdException w:name="Light Shading Accent 1" w:semiHidden="0" w:uiPriority="60" w:unhideWhenUsed="0"/>
-    <w:lsdException w:name="Light List Accent 1" w:semiHidden="0" w:uiPriority="61" w:unhideWhenUsed="0"/>
-    <w:lsdException w:name="Light Grid Accent 1" w:semiHidden="0" w:uiPriority="62" w:unhideWhenUsed="0"/>
-    <w:lsdException w:name="Medium Shading 1 Accent 1" w:semiHidden="0" w:uiPriority="63" w:unhideWhenUsed="0"/>
-    <w:lsdException w:name="Medium Shading 2 Accent 1" w:semiHidden="0" w:uiPriority="64" w:unhideWhenUsed="0"/>
-    <w:lsdException w:name="Medium List 1 Accent 1" w:semiHidden="0" w:uiPriority="65" w:unhideWhenUsed="0"/>
-    <w:lsdException w:name="Revision" w:unhideWhenUsed="0"/>
-    <w:lsdException w:name="List Paragraph" w:semiHidden="0" w:uiPriority="34" w:unhideWhenUsed="0" w:qFormat="1"/>
-    <w:lsdException w:name="Quote" w:semiHidden="0" w:uiPriority="29" w:unhideWhenUsed="0" w:qFormat="1"/>
-    <w:lsdException w:name="Intense Quote" w:semiHidden="0" w:uiPriority="30" w:unhideWhenUsed="0" w:qFormat="1"/>
-    <w:lsdException w:name="Medium List 2 Accent 1" w:semiHidden="0" w:uiPriority="66" w:unhideWhenUsed="0"/>
-    <w:lsdException w:name="Medium Grid 1 Accent 1" w:semiHidden="0" w:uiPriority="67" w:unhideWhenUsed="0"/>
-    <w:lsdException w:name="Medium Grid 2 Accent 1" w:semiHidden="0" w:uiPriority="68" w:unhideWhenUsed="0"/>
-    <w:lsdException w:name="Medium Grid 3 Accent 1" w:semiHidden="0" w:uiPriority="69" w:unhideWhenUsed="0"/>
-    <w:lsdException w:name="Dark List Accent 1" w:semiHidden="0" w:uiPriority="70" w:unhideWhenUsed="0"/>
-    <w:lsdException w:name="Colorful Shading Accent 1" w:semiHidden="0" w:uiPriority="71" w:unhideWhenUsed="0"/>
-    <w:lsdException w:name="Colorful List Accent 1" w:semiHidden="0" w:uiPriority="72" w:unhideWhenUsed="0"/>
-    <w:lsdException w:name="Colorful Grid Accent 1" w:semiHidden="0" w:uiPriority="73" w:unhideWhenUsed="0"/>
-    <w:lsdException w:name="Light Shading Accent 2" w:semiHidden="0" w:uiPriority="60" w:unhideWhenUsed="0"/>
-    <w:lsdException w:name="Light List Accent 2" w:semiHidden="0" w:uiPriority="61" w:unhideWhenUsed="0"/>
-    <w:lsdException w:name="Light Grid Accent 2" w:semiHidden="0" w:uiPriority="62" w:unhideWhenUsed="0"/>
-    <w:lsdException w:name="Medium Shading 1 Accent 2" w:semiHidden="0" w:uiPriority="63" w:unhideWhenUsed="0"/>
-    <w:lsdException w:name="Medium Shading 2 Accent 2" w:semiHidden="0" w:uiPriority="64" w:unhideWhenUsed="0"/>
-    <w:lsdException w:name="Medium List 1 Accent 2" w:semiHidden="0" w:uiPriority="65" w:unhideWhenUsed="0"/>
-    <w:lsdException w:name="Medium List 2 Accent 2" w:semiHidden="0" w:uiPriority="66" w:unhideWhenUsed="0"/>
-    <w:lsdException w:name="Medium Grid 1 Accent 2" w:semiHidden="0" w:uiPriority="67" w:unhideWhenUsed="0"/>
-    <w:lsdException w:name="Medium Grid 2 Accent 2" w:semiHidden="0" w:uiPriority="68" w:unhideWhenUsed="0"/>
-    <w:lsdException w:name="Medium Grid 3 Accent 2" w:semiHidden="0" w:uiPriority="69" w:unhideWhenUsed="0"/>
-    <w:lsdException w:name="Dark List Accent 2" w:semiHidden="0" w:uiPriority="70" w:unhideWhenUsed="0"/>
-    <w:lsdException w:name="Colorful Shading Accent 2" w:semiHidden="0" w:uiPriority="71" w:unhideWhenUsed="0"/>
-    <w:lsdException w:name="Colorful List Accent 2" w:semiHidden="0" w:uiPriority="72" w:unhideWhenUsed="0"/>
-    <w:lsdException w:name="Colorful Grid Accent 2" w:semiHidden="0" w:uiPriority="73" w:unhideWhenUsed="0"/>
-    <w:lsdException w:name="Light Shading Accent 3" w:semiHidden="0" w:uiPriority="60" w:unhideWhenUsed="0"/>
-    <w:lsdException w:name="Light List Accent 3" w:semiHidden="0" w:uiPriority="61" w:unhideWhenUsed="0"/>
-    <w:lsdException w:name="Light Grid Accent 3" w:semiHidden="0" w:uiPriority="62" w:unhideWhenUsed="0"/>
-    <w:lsdException w:name="Medium Shading 1 Accent 3" w:semiHidden="0" w:uiPriority="63" w:unhideWhenUsed="0"/>
-    <w:lsdException w:name="Medium Shading 2 Accent 3" w:semiHidden="0" w:uiPriority="64" w:unhideWhenUsed="0"/>
-    <w:lsdException w:name="Medium List 1 Accent 3" w:semiHidden="0" w:uiPriority="65" w:unhideWhenUsed="0"/>
-    <w:lsdException w:name="Medium List 2 Accent 3" w:semiHidden="0" w:uiPriority="66" w:unhideWhenUsed="0"/>
-    <w:lsdException w:name="Medium Grid 1 Accent 3" w:semiHidden="0" w:uiPriority="67" w:unhideWhenUsed="0"/>
-    <w:lsdException w:name="Medium Grid 2 Accent 3" w:semiHidden="0" w:uiPriority="68" w:unhideWhenUsed="0"/>
-    <w:lsdException w:name="Medium Grid 3 Accent 3" w:semiHidden="0" w:uiPriority="69" w:unhideWhenUsed="0"/>
-    <w:lsdException w:name="Dark List Accent 3" w:semiHidden="0" w:uiPriority="70" w:unhideWhenUsed="0"/>
-    <w:lsdException w:name="Colorful Shading Accent 3" w:semiHidden="0" w:uiPriority="71" w:unhideWhenUsed="0"/>
-    <w:lsdException w:name="Colorful List Accent 3" w:semiHidden="0" w:uiPriority="72" w:unhideWhenUsed="0"/>
-    <w:lsdException w:name="Colorful Grid Accent 3" w:semiHidden="0" w:uiPriority="73" w:unhideWhenUsed="0"/>
-    <w:lsdException w:name="Light Shading Accent 4" w:semiHidden="0" w:uiPriority="60" w:unhideWhenUsed="0"/>
-    <w:lsdException w:name="Light List Accent 4" w:semiHidden="0" w:uiPriority="61" w:unhideWhenUsed="0"/>
-    <w:lsdException w:name="Light Grid Accent 4" w:semiHidden="0" w:uiPriority="62" w:unhideWhenUsed="0"/>
-    <w:lsdException w:name="Medium Shading 1 Accent 4" w:semiHidden="0" w:uiPriority="63" w:unhideWhenUsed="0"/>
-    <w:lsdException w:name="Medium Shading 2 Accent 4" w:semiHidden="0" w:uiPriority="64" w:unhideWhenUsed="0"/>
-    <w:lsdException w:name="Medium List 1 Accent 4" w:semiHidden="0" w:uiPriority="65" w:unhideWhenUsed="0"/>
-    <w:lsdException w:name="Medium List 2 Accent 4" w:semiHidden="0" w:uiPriority="66" w:unhideWhenUsed="0"/>
-    <w:lsdException w:name="Medium Grid 1 Accent 4" w:semiHidden="0" w:uiPriority="67" w:unhideWhenUsed="0"/>
-    <w:lsdException w:name="Medium Grid 2 Accent 4" w:semiHidden="0" w:uiPriority="68" w:unhideWhenUsed="0"/>
-    <w:lsdException w:name="Medium Grid 3 Accent 4" w:semiHidden="0" w:uiPriority="69" w:unhideWhenUsed="0"/>
-    <w:lsdException w:name="Dark List Accent 4" w:semiHidden="0" w:uiPriority="70" w:unhideWhenUsed="0"/>
-    <w:lsdException w:name="Colorful Shading Accent 4" w:semiHidden="0" w:uiPriority="71" w:unhideWhenUsed="0"/>
-    <w:lsdException w:name="Colorful List Accent 4" w:semiHidden="0" w:uiPriority="72" w:unhideWhenUsed="0"/>
-    <w:lsdException w:name="Colorful Grid Accent 4" w:semiHidden="0" w:uiPriority="73" w:unhideWhenUsed="0"/>
-    <w:lsdException w:name="Light Shading Accent 5" w:semiHidden="0" w:uiPriority="60" w:unhideWhenUsed="0"/>
-    <w:lsdException w:name="Light List Accent 5" w:semiHidden="0" w:uiPriority="61" w:unhideWhenUsed="0"/>
-    <w:lsdException w:name="Light Grid Accent 5" w:semiHidden="0" w:uiPriority="62" w:unhideWhenUsed="0"/>
-    <w:lsdException w:name="Medium Shading 1 Accent 5" w:semiHidden="0" w:uiPriority="63" w:unhideWhenUsed="0"/>
-    <w:lsdException w:name="Medium Shading 2 Accent 5" w:semiHidden="0" w:uiPriority="64" w:unhideWhenUsed="0"/>
-    <w:lsdException w:name="Medium List 1 Accent 5" w:semiHidden="0" w:uiPriority="65" w:unhideWhenUsed="0"/>
-    <w:lsdException w:name="Medium List 2 Accent 5" w:semiHidden="0" w:uiPriority="66" w:unhideWhenUsed="0"/>
-    <w:lsdException w:name="Medium Grid 1 Accent 5" w:semiHidden="0" w:uiPriority="67" w:unhideWhenUsed="0"/>
-    <w:lsdException w:name="Medium Grid 2 Accent 5" w:semiHidden="0" w:uiPriority="68" w:unhideWhenUsed="0"/>
-    <w:lsdException w:name="Medium Grid 3 Accent 5" w:semiHidden="0" w:uiPriority="69" w:unhideWhenUsed="0"/>
-    <w:lsdException w:name="Dark List Accent 5" w:semiHidden="0" w:uiPriority="70" w:unhideWhenUsed="0"/>
-    <w:lsdException w:name="Colorful Shading Accent 5" w:semiHidden="0" w:uiPriority="71" w:unhideWhenUsed="0"/>
-    <w:lsdException w:name="Colorful List Accent 5" w:semiHidden="0" w:uiPriority="72" w:unhideWhenUsed="0"/>
-    <w:lsdException w:name="Colorful Grid Accent 5" w:semiHidden="0" w:uiPriority="73" w:unhideWhenUsed="0"/>
-    <w:lsdException w:name="Light Shading Accent 6" w:semiHidden="0" w:uiPriority="60" w:unhideWhenUsed="0"/>
-    <w:lsdException w:name="Light List Accent 6" w:semiHidden="0" w:uiPriority="61" w:unhideWhenUsed="0"/>
-    <w:lsdException w:name="Light Grid Accent 6" w:semiHidden="0" w:uiPriority="62" w:unhideWhenUsed="0"/>
-    <w:lsdException w:name="Medium Shading 1 Accent 6" w:semiHidden="0" w:uiPriority="63" w:unhideWhenUsed="0"/>
-    <w:lsdException w:name="Medium Shading 2 Accent 6" w:semiHidden="0" w:uiPriority="64" w:unhideWhenUsed="0"/>
-    <w:lsdException w:name="Medium List 1 Accent 6" w:semiHidden="0" w:uiPriority="65" w:unhideWhenUsed="0"/>
-    <w:lsdException w:name="Medium List 2 Accent 6" w:semiHidden="0" w:uiPriority="66" w:unhideWhenUsed="0"/>
-    <w:lsdException w:name="Medium Grid 1 Accent 6" w:semiHidden="0" w:uiPriority="67" w:unhideWhenUsed="0"/>
-    <w:lsdException w:name="Medium Grid 2 Accent 6" w:semiHidden="0" w:uiPriority="68" w:unhideWhenUsed="0"/>
-    <w:lsdException w:name="Medium Grid 3 Accent 6" w:semiHidden="0" w:uiPriority="69" w:unhideWhenUsed="0"/>
-    <w:lsdException w:name="Dark List Accent 6" w:semiHidden="0" w:uiPriority="70" w:unhideWhenUsed="0"/>
-    <w:lsdException w:name="Colorful Shading Accent 6" w:semiHidden="0" w:uiPriority="71" w:unhideWhenUsed="0"/>
-    <w:lsdException w:name="Colorful List Accent 6" w:semiHidden="0" w:uiPriority="72" w:unhideWhenUsed="0"/>
-    <w:lsdException w:name="Colorful Grid Accent 6" w:semiHidden="0" w:uiPriority="73" w:unhideWhenUsed="0"/>
-    <w:lsdException w:name="Subtle Emphasis" w:semiHidden="0" w:uiPriority="19" w:unhideWhenUsed="0" w:qFormat="1"/>
-    <w:lsdException w:name="Intense Emphasis" w:semiHidden="0" w:uiPriority="21" w:unhideWhenUsed="0" w:qFormat="1"/>
-    <w:lsdException w:name="Subtle Reference" w:semiHidden="0" w:uiPriority="31" w:unhideWhenUsed="0" w:qFormat="1"/>
-    <w:lsdException w:name="Intense Reference" w:semiHidden="0" w:uiPriority="32" w:unhideWhenUsed="0" w:qFormat="1"/>
-    <w:lsdException w:name="Book Title" w:semiHidden="0" w:uiPriority="33" w:unhideWhenUsed="0" w:qFormat="1"/>
-    <w:lsdException w:name="Bibliography" w:uiPriority="37"/>
-    <w:lsdException w:name="TOC Heading" w:uiPriority="39" w:qFormat="1"/>
-  </w:latentStyles>
-  <w:style w:type="paragraph" w:default="1" w:styleId="Normal">
-    <w:name w:val="Normal"/>
-    <w:qFormat/>
-  </w:style>
-  <w:style w:type="character" w:default="1" w:styleId="DefaultParagraphFont">
-    <w:name w:val="Default Paragraph Font"/>
-    <w:uiPriority w:val="1"/>
-    <w:semiHidden/>
-    <w:unhideWhenUsed/>
-  </w:style>
-  <w:style w:type="table" w:default="1" w:styleId="TableNormal">
-    <w:name w:val="Normal Table"/>
-    <w:uiPriority w:val="99"/>
-    <w:semiHidden/>
-    <w:unhideWhenUsed/>
-    <w:qFormat/>
-    <w:tblPr>
-      <w:tblInd w:w="0" w:type="dxa"/>
-      <w:tblCellMar>
-        <w:top w:w="0" w:type="dxa"/>
-        <w:left w:w="108" w:type="dxa"/>
-        <w:bottom w:w="0" w:type="dxa"/>
-        <w:right w:w="108" w:type="dxa"/>
-      </w:tblCellMar>
-    </w:tblPr>
-  </w:style>
-  <w:style w:type="numbering" w:default="1" w:styleId="NoList">
-    <w:name w:val="No List"/>
-    <w:uiPriority w:val="99"/>
-    <w:semiHidden/>
-    <w:unhideWhenUsed/>
-  </w:style>
-  <w:style w:type="paragraph" w:customStyle="1" w:styleId="BC622DD902754652B9C181B66A5BE1AB">
-    <w:name w:val="BC622DD902754652B9C181B66A5BE1AB"/>
-    <w:rsid w:val="00512AB6"/>
-  </w:style>
-</w:styles>
-</file>
-
-<file path=word/glossary/webSettings.xml><?xml version="1.0" encoding="utf-8"?>
-<w:webSettings xmlns:r="http://schemas.openxmlformats.org/officeDocument/2006/relationships" xmlns:w="http://schemas.openxmlformats.org/wordprocessingml/2006/main">
-  <w:optimizeForBrowser/>
-</w:webSettings>
 </file>
 
 <file path=word/theme/theme1.xml><?xml version="1.0" encoding="utf-8"?>
@@ -6312,7 +5781,7 @@
 </file>
 
 <file path=customXml/itemProps2.xml><?xml version="1.0" encoding="utf-8"?>
-<ds:datastoreItem xmlns:ds="http://schemas.openxmlformats.org/officeDocument/2006/customXml" ds:itemID="{CDAC789D-EEC2-4D89-9906-F2F78F838AD9}">
+<ds:datastoreItem xmlns:ds="http://schemas.openxmlformats.org/officeDocument/2006/customXml" ds:itemID="{655F1309-0336-41CD-92DB-0E68964B7EF4}">
   <ds:schemaRefs>
     <ds:schemaRef ds:uri="http://schemas.openxmlformats.org/officeDocument/2006/bibliography"/>
   </ds:schemaRefs>

</xml_diff>